<commit_message>
Update plots in documentation
</commit_message>
<xml_diff>
--- a/MethodSCRIPTExample_Python/GettingStarted_MethodSCRIPT_Example_Python.docx
+++ b/MethodSCRIPTExample_Python/GettingStarted_MethodSCRIPT_Example_Python.docx
@@ -1,6 +1,6 @@
 
 <file path=word/document.xml><?xml version="1.0" encoding="utf-8"?>
-<w:document xmlns:wpc="http://schemas.microsoft.com/office/word/2010/wordprocessingCanvas" xmlns:cx="http://schemas.microsoft.com/office/drawing/2014/chartex" xmlns:cx1="http://schemas.microsoft.com/office/drawing/2015/9/8/chartex" xmlns:cx2="http://schemas.microsoft.com/office/drawing/2015/10/21/chartex" xmlns:cx3="http://schemas.microsoft.com/office/drawing/2016/5/9/chartex" xmlns:cx4="http://schemas.microsoft.com/office/drawing/2016/5/10/chartex" xmlns:cx5="http://schemas.microsoft.com/office/drawing/2016/5/11/chartex" xmlns:cx6="http://schemas.microsoft.com/office/drawing/2016/5/12/chartex" xmlns:cx7="http://schemas.microsoft.com/office/drawing/2016/5/13/chartex" xmlns:cx8="http://schemas.microsoft.com/office/drawing/2016/5/14/chartex" xmlns:mc="http://schemas.openxmlformats.org/markup-compatibility/2006" xmlns:aink="http://schemas.microsoft.com/office/drawing/2016/ink" xmlns:am3d="http://schemas.microsoft.com/office/drawing/2017/model3d" xmlns:o="urn:schemas-microsoft-com:office:office" xmlns:r="http://schemas.openxmlformats.org/officeDocument/2006/relationships" xmlns:m="http://schemas.openxmlformats.org/officeDocument/2006/math" xmlns:v="urn:schemas-microsoft-com:vml" xmlns:wp14="http://schemas.microsoft.com/office/word/2010/wordprocessingDrawing" xmlns:wp="http://schemas.openxmlformats.org/drawingml/2006/wordprocessingDrawing" xmlns:w10="urn:schemas-microsoft-com:office:word" xmlns:w="http://schemas.openxmlformats.org/wordprocessingml/2006/main" xmlns:w14="http://schemas.microsoft.com/office/word/2010/wordml" xmlns:w15="http://schemas.microsoft.com/office/word/2012/wordml" xmlns:w16cex="http://schemas.microsoft.com/office/word/2018/wordml/cex" xmlns:w16cid="http://schemas.microsoft.com/office/word/2016/wordml/cid" xmlns:w16="http://schemas.microsoft.com/office/word/2018/wordml" xmlns:w16sdtdh="http://schemas.microsoft.com/office/word/2020/wordml/sdtdatahash" xmlns:w16se="http://schemas.microsoft.com/office/word/2015/wordml/symex" xmlns:wpg="http://schemas.microsoft.com/office/word/2010/wordprocessingGroup" xmlns:wpi="http://schemas.microsoft.com/office/word/2010/wordprocessingInk" xmlns:wne="http://schemas.microsoft.com/office/word/2006/wordml" xmlns:wps="http://schemas.microsoft.com/office/word/2010/wordprocessingShape" mc:Ignorable="w14 w15 w16se w16cid w16 w16cex w16sdtdh wp14">
+<w:document xmlns:wpc="http://schemas.microsoft.com/office/word/2010/wordprocessingCanvas" xmlns:cx="http://schemas.microsoft.com/office/drawing/2014/chartex" xmlns:cx1="http://schemas.microsoft.com/office/drawing/2015/9/8/chartex" xmlns:cx2="http://schemas.microsoft.com/office/drawing/2015/10/21/chartex" xmlns:cx3="http://schemas.microsoft.com/office/drawing/2016/5/9/chartex" xmlns:cx4="http://schemas.microsoft.com/office/drawing/2016/5/10/chartex" xmlns:cx5="http://schemas.microsoft.com/office/drawing/2016/5/11/chartex" xmlns:cx6="http://schemas.microsoft.com/office/drawing/2016/5/12/chartex" xmlns:cx7="http://schemas.microsoft.com/office/drawing/2016/5/13/chartex" xmlns:cx8="http://schemas.microsoft.com/office/drawing/2016/5/14/chartex" xmlns:mc="http://schemas.openxmlformats.org/markup-compatibility/2006" xmlns:aink="http://schemas.microsoft.com/office/drawing/2016/ink" xmlns:am3d="http://schemas.microsoft.com/office/drawing/2017/model3d" xmlns:o="urn:schemas-microsoft-com:office:office" xmlns:oel="http://schemas.microsoft.com/office/2019/extlst" xmlns:r="http://schemas.openxmlformats.org/officeDocument/2006/relationships" xmlns:m="http://schemas.openxmlformats.org/officeDocument/2006/math" xmlns:v="urn:schemas-microsoft-com:vml" xmlns:wp14="http://schemas.microsoft.com/office/word/2010/wordprocessingDrawing" xmlns:wp="http://schemas.openxmlformats.org/drawingml/2006/wordprocessingDrawing" xmlns:w10="urn:schemas-microsoft-com:office:word" xmlns:w="http://schemas.openxmlformats.org/wordprocessingml/2006/main" xmlns:w14="http://schemas.microsoft.com/office/word/2010/wordml" xmlns:w15="http://schemas.microsoft.com/office/word/2012/wordml" xmlns:w16cex="http://schemas.microsoft.com/office/word/2018/wordml/cex" xmlns:w16cid="http://schemas.microsoft.com/office/word/2016/wordml/cid" xmlns:w16="http://schemas.microsoft.com/office/word/2018/wordml" xmlns:w16sdtdh="http://schemas.microsoft.com/office/word/2020/wordml/sdtdatahash" xmlns:w16se="http://schemas.microsoft.com/office/word/2015/wordml/symex" xmlns:wpg="http://schemas.microsoft.com/office/word/2010/wordprocessingGroup" xmlns:wpi="http://schemas.microsoft.com/office/word/2010/wordprocessingInk" xmlns:wne="http://schemas.microsoft.com/office/word/2006/wordml" xmlns:wps="http://schemas.microsoft.com/office/word/2010/wordprocessingShape" mc:Ignorable="w14 w15 w16se w16cid w16 w16cex w16sdtdh wp14">
   <w:body>
     <w:p/>
     <w:p/>
@@ -30,7 +30,6 @@
           <w:dataBinding w:prefixMappings="xmlns:ns0='http://purl.org/dc/elements/1.1/' xmlns:ns1='http://schemas.openxmlformats.org/package/2006/metadata/core-properties' " w:xpath="/ns1:coreProperties[1]/ns0:title[1]" w:storeItemID="{6C3C8BC8-F283-45AE-878A-BAB7291924A1}"/>
           <w:text/>
         </w:sdtPr>
-        <w:sdtEndPr/>
         <w:sdtContent>
           <w:r>
             <w:rPr>
@@ -439,7 +438,7 @@
           <w:noProof/>
           <w:lang w:val="en-US"/>
         </w:rPr>
-        <w:t>November 2, 2021</w:t>
+        <w:t>August 3, 2023</w:t>
       </w:r>
       <w:r>
         <w:rPr>
@@ -536,7 +535,6 @@
         </w:rPr>
         <w:t xml:space="preserve">The example </w:t>
       </w:r>
-      <w:proofErr w:type="spellStart"/>
       <w:r>
         <w:rPr>
           <w:i/>
@@ -544,88 +542,160 @@
         </w:rPr>
         <w:t>console_example</w:t>
       </w:r>
-      <w:proofErr w:type="spellEnd"/>
       <w:r>
         <w:rPr>
           <w:i/>
           <w:lang w:val="en-US"/>
         </w:rPr>
+        <w:t>.py</w:t>
+      </w:r>
+      <w:r>
+        <w:rPr>
+          <w:lang w:val="en-US"/>
+        </w:rPr>
+        <w:t xml:space="preserve"> </w:t>
+      </w:r>
+      <w:r>
+        <w:rPr>
+          <w:lang w:val="en-US"/>
+        </w:rPr>
+        <w:t>demonstrate</w:t>
+      </w:r>
+      <w:r>
+        <w:rPr>
+          <w:lang w:val="en-US"/>
+        </w:rPr>
+        <w:t>s</w:t>
+      </w:r>
+      <w:r>
+        <w:rPr>
+          <w:lang w:val="en-US"/>
+        </w:rPr>
+        <w:t xml:space="preserve"> basic </w:t>
+      </w:r>
+      <w:r>
+        <w:rPr>
+          <w:lang w:val="en-US"/>
+        </w:rPr>
+        <w:t xml:space="preserve">communication </w:t>
+      </w:r>
+      <w:r>
+        <w:rPr>
+          <w:lang w:val="en-US"/>
+        </w:rPr>
+        <w:t xml:space="preserve">with </w:t>
+      </w:r>
+      <w:r>
+        <w:rPr>
+          <w:lang w:val="en-NL"/>
+        </w:rPr>
+        <w:t xml:space="preserve">a MethodSCRIPT capable PalmSens instrument </w:t>
+      </w:r>
+      <w:r>
+        <w:rPr>
+          <w:lang w:val="en-US"/>
+        </w:rPr>
+        <w:t xml:space="preserve">using </w:t>
+      </w:r>
+      <w:r>
+        <w:rPr>
+          <w:lang w:val="en-US"/>
+        </w:rPr>
+        <w:t>Python</w:t>
+      </w:r>
+      <w:r>
+        <w:rPr>
+          <w:lang w:val="en-US"/>
+        </w:rPr>
         <w:t>.</w:t>
       </w:r>
-      <w:proofErr w:type="spellStart"/>
+      <w:r>
+        <w:rPr>
+          <w:lang w:val="en-NL"/>
+        </w:rPr>
+        <w:t xml:space="preserve"> It demonstrates how to connect with the device, send and execute a script, and receive and interpret the response.</w:t>
+      </w:r>
+    </w:p>
+    <w:p>
+      <w:pPr>
+        <w:rPr>
+          <w:lang w:val="en-US"/>
+        </w:rPr>
+      </w:pPr>
+    </w:p>
+    <w:p>
+      <w:pPr>
+        <w:rPr>
+          <w:lang w:val="en-US"/>
+        </w:rPr>
+      </w:pPr>
+      <w:r>
+        <w:rPr>
+          <w:lang w:val="en-US"/>
+        </w:rPr>
+        <w:t>Th</w:t>
+      </w:r>
+      <w:r>
+        <w:rPr>
+          <w:lang w:val="en-US"/>
+        </w:rPr>
+        <w:t xml:space="preserve">e </w:t>
+      </w:r>
       <w:r>
         <w:rPr>
           <w:i/>
-          <w:lang w:val="en-US"/>
-        </w:rPr>
-        <w:t>py</w:t>
-      </w:r>
-      <w:proofErr w:type="spellEnd"/>
-      <w:r>
-        <w:rPr>
-          <w:lang w:val="en-US"/>
-        </w:rPr>
-        <w:t xml:space="preserve"> </w:t>
-      </w:r>
-      <w:r>
-        <w:rPr>
-          <w:lang w:val="en-US"/>
-        </w:rPr>
-        <w:t>demonstrate</w:t>
-      </w:r>
-      <w:r>
-        <w:rPr>
-          <w:lang w:val="en-US"/>
-        </w:rPr>
-        <w:t>s</w:t>
-      </w:r>
-      <w:r>
-        <w:rPr>
-          <w:lang w:val="en-US"/>
-        </w:rPr>
-        <w:t xml:space="preserve"> basic </w:t>
-      </w:r>
-      <w:r>
-        <w:rPr>
-          <w:lang w:val="en-US"/>
-        </w:rPr>
-        <w:t xml:space="preserve">communication </w:t>
-      </w:r>
-      <w:r>
-        <w:rPr>
-          <w:lang w:val="en-US"/>
-        </w:rPr>
-        <w:t xml:space="preserve">with </w:t>
-      </w:r>
-      <w:r>
-        <w:rPr>
-          <w:lang w:val="en-NL"/>
-        </w:rPr>
-        <w:t xml:space="preserve">a MethodSCRIPT capable PalmSens instrument </w:t>
-      </w:r>
-      <w:r>
-        <w:rPr>
-          <w:lang w:val="en-US"/>
-        </w:rPr>
-        <w:t xml:space="preserve">using </w:t>
-      </w:r>
-      <w:r>
-        <w:rPr>
-          <w:lang w:val="en-US"/>
-        </w:rPr>
-        <w:t>Python</w:t>
-      </w:r>
-      <w:r>
-        <w:rPr>
-          <w:lang w:val="en-US"/>
-        </w:rPr>
-        <w:t>.</w:t>
-      </w:r>
-      <w:r>
-        <w:rPr>
-          <w:lang w:val="en-NL"/>
-        </w:rPr>
-        <w:t xml:space="preserve"> It demonstrates how to connect with the device, send and execute a script, and receive and interpret the response.</w:t>
+          <w:lang w:val="en-NL"/>
+        </w:rPr>
+        <w:t>plot_cv</w:t>
+      </w:r>
+      <w:r>
+        <w:rPr>
+          <w:i/>
+          <w:lang w:val="en-US"/>
+        </w:rPr>
+        <w:t>.py</w:t>
+      </w:r>
+      <w:r>
+        <w:rPr>
+          <w:lang w:val="en-US"/>
+        </w:rPr>
+        <w:t xml:space="preserve"> example </w:t>
+      </w:r>
+      <w:r>
+        <w:rPr>
+          <w:lang w:val="en-US"/>
+        </w:rPr>
+        <w:t xml:space="preserve">demonstrates </w:t>
+      </w:r>
+      <w:r>
+        <w:rPr>
+          <w:lang w:val="en-US"/>
+        </w:rPr>
+        <w:t>the common electrochemical technique</w:t>
+      </w:r>
+      <w:r>
+        <w:rPr>
+          <w:lang w:val="en-US"/>
+        </w:rPr>
+        <w:t>,</w:t>
+      </w:r>
+      <w:r>
+        <w:rPr>
+          <w:lang w:val="en-US"/>
+        </w:rPr>
+        <w:t xml:space="preserve"> Cyclic Voltammetry</w:t>
+      </w:r>
+      <w:r>
+        <w:rPr>
+          <w:lang w:val="en-NL"/>
+        </w:rPr>
+        <w:t>,</w:t>
+      </w:r>
+      <w:r>
+        <w:rPr>
+          <w:lang w:val="en-US"/>
+        </w:rPr>
+        <w:t xml:space="preserve"> and plots the resulting voltammogram.</w:t>
       </w:r>
     </w:p>
     <w:p>
@@ -653,31 +723,84 @@
         </w:rPr>
         <w:t xml:space="preserve">e </w:t>
       </w:r>
-      <w:proofErr w:type="spellStart"/>
       <w:r>
         <w:rPr>
           <w:i/>
           <w:lang w:val="en-NL"/>
         </w:rPr>
-        <w:t>plot_cv</w:t>
-      </w:r>
-      <w:proofErr w:type="spellEnd"/>
+        <w:t>plot_eis</w:t>
+      </w:r>
       <w:r>
         <w:rPr>
           <w:i/>
           <w:lang w:val="en-US"/>
         </w:rPr>
-        <w:t>.</w:t>
-      </w:r>
-      <w:proofErr w:type="spellStart"/>
+        <w:t>.py</w:t>
+      </w:r>
+      <w:r>
+        <w:rPr>
+          <w:lang w:val="en-US"/>
+        </w:rPr>
+        <w:t xml:space="preserve"> example </w:t>
+      </w:r>
+      <w:r>
+        <w:rPr>
+          <w:lang w:val="en-US"/>
+        </w:rPr>
+        <w:t xml:space="preserve">demonstrates the Electrochemical Impedance Spectroscopy technique and </w:t>
+      </w:r>
+      <w:r>
+        <w:rPr>
+          <w:lang w:val="en-NL"/>
+        </w:rPr>
+        <w:t xml:space="preserve">draws </w:t>
+      </w:r>
+      <w:r>
+        <w:rPr>
+          <w:lang w:val="en-US"/>
+        </w:rPr>
+        <w:t>the resulting Nyquist and Bode plots.</w:t>
+      </w:r>
+    </w:p>
+    <w:p>
+      <w:pPr>
+        <w:rPr>
+          <w:lang w:val="en-US"/>
+        </w:rPr>
+      </w:pPr>
+    </w:p>
+    <w:p>
+      <w:pPr>
+        <w:rPr>
+          <w:lang w:val="en-NL"/>
+        </w:rPr>
+      </w:pPr>
+      <w:r>
+        <w:rPr>
+          <w:lang w:val="en-US"/>
+        </w:rPr>
+        <w:t>Th</w:t>
+      </w:r>
+      <w:r>
+        <w:rPr>
+          <w:lang w:val="en-US"/>
+        </w:rPr>
+        <w:t xml:space="preserve">e </w:t>
+      </w:r>
       <w:r>
         <w:rPr>
           <w:i/>
-          <w:lang w:val="en-US"/>
-        </w:rPr>
-        <w:t>py</w:t>
-      </w:r>
-      <w:proofErr w:type="spellEnd"/>
+          <w:lang w:val="en-NL"/>
+        </w:rPr>
+        <w:t>plot_advanced_swv</w:t>
+      </w:r>
+      <w:r>
+        <w:rPr>
+          <w:i/>
+          <w:lang w:val="en-US"/>
+        </w:rPr>
+        <w:t>.py</w:t>
+      </w:r>
       <w:r>
         <w:rPr>
           <w:lang w:val="en-US"/>
@@ -688,174 +811,6 @@
         <w:rPr>
           <w:lang w:val="en-US"/>
         </w:rPr>
-        <w:t xml:space="preserve">demonstrates </w:t>
-      </w:r>
-      <w:r>
-        <w:rPr>
-          <w:lang w:val="en-US"/>
-        </w:rPr>
-        <w:t>the common electrochemical technique</w:t>
-      </w:r>
-      <w:r>
-        <w:rPr>
-          <w:lang w:val="en-US"/>
-        </w:rPr>
-        <w:t>,</w:t>
-      </w:r>
-      <w:r>
-        <w:rPr>
-          <w:lang w:val="en-US"/>
-        </w:rPr>
-        <w:t xml:space="preserve"> Cyclic Voltammetry</w:t>
-      </w:r>
-      <w:r>
-        <w:rPr>
-          <w:lang w:val="en-NL"/>
-        </w:rPr>
-        <w:t>,</w:t>
-      </w:r>
-      <w:r>
-        <w:rPr>
-          <w:lang w:val="en-US"/>
-        </w:rPr>
-        <w:t xml:space="preserve"> and plots the resulting voltammogram.</w:t>
-      </w:r>
-    </w:p>
-    <w:p>
-      <w:pPr>
-        <w:rPr>
-          <w:lang w:val="en-US"/>
-        </w:rPr>
-      </w:pPr>
-    </w:p>
-    <w:p>
-      <w:pPr>
-        <w:rPr>
-          <w:lang w:val="en-US"/>
-        </w:rPr>
-      </w:pPr>
-      <w:r>
-        <w:rPr>
-          <w:lang w:val="en-US"/>
-        </w:rPr>
-        <w:t>Th</w:t>
-      </w:r>
-      <w:r>
-        <w:rPr>
-          <w:lang w:val="en-US"/>
-        </w:rPr>
-        <w:t xml:space="preserve">e </w:t>
-      </w:r>
-      <w:proofErr w:type="spellStart"/>
-      <w:r>
-        <w:rPr>
-          <w:i/>
-          <w:lang w:val="en-NL"/>
-        </w:rPr>
-        <w:t>plot_eis</w:t>
-      </w:r>
-      <w:proofErr w:type="spellEnd"/>
-      <w:r>
-        <w:rPr>
-          <w:i/>
-          <w:lang w:val="en-US"/>
-        </w:rPr>
-        <w:t>.</w:t>
-      </w:r>
-      <w:proofErr w:type="spellStart"/>
-      <w:r>
-        <w:rPr>
-          <w:i/>
-          <w:lang w:val="en-US"/>
-        </w:rPr>
-        <w:t>py</w:t>
-      </w:r>
-      <w:proofErr w:type="spellEnd"/>
-      <w:r>
-        <w:rPr>
-          <w:lang w:val="en-US"/>
-        </w:rPr>
-        <w:t xml:space="preserve"> example </w:t>
-      </w:r>
-      <w:r>
-        <w:rPr>
-          <w:lang w:val="en-US"/>
-        </w:rPr>
-        <w:t xml:space="preserve">demonstrates the Electrochemical Impedance Spectroscopy technique and </w:t>
-      </w:r>
-      <w:r>
-        <w:rPr>
-          <w:lang w:val="en-NL"/>
-        </w:rPr>
-        <w:t xml:space="preserve">draws </w:t>
-      </w:r>
-      <w:r>
-        <w:rPr>
-          <w:lang w:val="en-US"/>
-        </w:rPr>
-        <w:t>the resulting Nyquist and Bode plots.</w:t>
-      </w:r>
-    </w:p>
-    <w:p>
-      <w:pPr>
-        <w:rPr>
-          <w:lang w:val="en-US"/>
-        </w:rPr>
-      </w:pPr>
-    </w:p>
-    <w:p>
-      <w:pPr>
-        <w:rPr>
-          <w:lang w:val="en-NL"/>
-        </w:rPr>
-      </w:pPr>
-      <w:r>
-        <w:rPr>
-          <w:lang w:val="en-US"/>
-        </w:rPr>
-        <w:t>Th</w:t>
-      </w:r>
-      <w:r>
-        <w:rPr>
-          <w:lang w:val="en-US"/>
-        </w:rPr>
-        <w:t xml:space="preserve">e </w:t>
-      </w:r>
-      <w:proofErr w:type="spellStart"/>
-      <w:r>
-        <w:rPr>
-          <w:i/>
-          <w:lang w:val="en-NL"/>
-        </w:rPr>
-        <w:t>plot_advanced_swv</w:t>
-      </w:r>
-      <w:proofErr w:type="spellEnd"/>
-      <w:r>
-        <w:rPr>
-          <w:i/>
-          <w:lang w:val="en-US"/>
-        </w:rPr>
-        <w:t>.</w:t>
-      </w:r>
-      <w:proofErr w:type="spellStart"/>
-      <w:r>
-        <w:rPr>
-          <w:i/>
-          <w:lang w:val="en-US"/>
-        </w:rPr>
-        <w:t>py</w:t>
-      </w:r>
-      <w:proofErr w:type="spellEnd"/>
-      <w:r>
-        <w:rPr>
-          <w:lang w:val="en-US"/>
-        </w:rPr>
-        <w:t xml:space="preserve"> example </w:t>
-      </w:r>
-      <w:r>
-        <w:rPr>
-          <w:lang w:val="en-US"/>
-        </w:rPr>
         <w:t xml:space="preserve">demonstrates the </w:t>
       </w:r>
       <w:r>
@@ -896,7 +851,6 @@
         </w:rPr>
         <w:t xml:space="preserve">The </w:t>
       </w:r>
-      <w:proofErr w:type="spellStart"/>
       <w:r>
         <w:rPr>
           <w:i/>
@@ -905,7 +859,6 @@
         </w:rPr>
         <w:t>palmsens</w:t>
       </w:r>
-      <w:proofErr w:type="spellEnd"/>
       <w:r>
         <w:rPr>
           <w:lang w:val="en-NL"/>
@@ -943,22 +896,15 @@
       <w:r>
         <w:t xml:space="preserve"> (</w:t>
       </w:r>
-      <w:proofErr w:type="spellStart"/>
       <w:r>
         <w:rPr>
           <w:lang w:val="en-NL"/>
         </w:rPr>
         <w:t>console_example</w:t>
       </w:r>
-      <w:proofErr w:type="spellEnd"/>
-      <w:r>
-        <w:t>.</w:t>
-      </w:r>
-      <w:proofErr w:type="spellStart"/>
-      <w:r>
-        <w:t>py</w:t>
-      </w:r>
-      <w:proofErr w:type="spellEnd"/>
+      <w:r>
+        <w:t>.py</w:t>
+      </w:r>
       <w:r>
         <w:t>)</w:t>
       </w:r>
@@ -1457,7 +1403,6 @@
       <w:r>
         <w:t xml:space="preserve">to a MethodSCRIPT, </w:t>
       </w:r>
-      <w:proofErr w:type="spellStart"/>
       <w:r>
         <w:rPr>
           <w:i/>
@@ -1465,21 +1410,12 @@
         </w:rPr>
         <w:t>example_cv</w:t>
       </w:r>
-      <w:proofErr w:type="spellEnd"/>
       <w:r>
         <w:rPr>
           <w:i/>
         </w:rPr>
-        <w:t>.</w:t>
-      </w:r>
-      <w:proofErr w:type="spellStart"/>
-      <w:r>
-        <w:rPr>
-          <w:i/>
-        </w:rPr>
-        <w:t>mscr</w:t>
-      </w:r>
-      <w:proofErr w:type="spellEnd"/>
+        <w:t>.mscr</w:t>
+      </w:r>
       <w:r>
         <w:t>, on a Palm</w:t>
       </w:r>
@@ -1489,13 +1425,8 @@
         </w:rPr>
         <w:t>S</w:t>
       </w:r>
-      <w:proofErr w:type="spellStart"/>
-      <w:r>
-        <w:t>ens</w:t>
-      </w:r>
-      <w:proofErr w:type="spellEnd"/>
-      <w:r>
-        <w:t xml:space="preserve"> </w:t>
+      <w:r>
+        <w:t xml:space="preserve">ens </w:t>
       </w:r>
       <w:r>
         <w:rPr>
@@ -1503,13 +1434,8 @@
         </w:rPr>
         <w:t>D</w:t>
       </w:r>
-      <w:proofErr w:type="spellStart"/>
-      <w:r>
-        <w:t>ummy</w:t>
-      </w:r>
-      <w:proofErr w:type="spellEnd"/>
-      <w:r>
-        <w:t xml:space="preserve"> </w:t>
+      <w:r>
+        <w:t xml:space="preserve">ummy </w:t>
       </w:r>
       <w:r>
         <w:rPr>
@@ -1604,23 +1530,7 @@
           <w:rStyle w:val="code"/>
           <w:lang w:val="en-NL"/>
         </w:rPr>
-        <w:t xml:space="preserve">Applied potential =    0.005137 V | WE current =     2.8e-09 A | STATUS: UNDERLOAD        | CR: 25 </w:t>
-      </w:r>
-      <w:proofErr w:type="spellStart"/>
-      <w:r>
-        <w:rPr>
-          <w:rStyle w:val="code"/>
-          <w:lang w:val="en-NL"/>
-        </w:rPr>
-        <w:t>uA</w:t>
-      </w:r>
-      <w:proofErr w:type="spellEnd"/>
-      <w:r>
-        <w:rPr>
-          <w:rStyle w:val="code"/>
-          <w:lang w:val="en-NL"/>
-        </w:rPr>
-        <w:t xml:space="preserve"> (High speed)</w:t>
+        <w:t>Applied potential =    0.005137 V | WE current =     2.8e-09 A | STATUS: UNDERLOAD        | CR: 25 uA (High speed)</w:t>
       </w:r>
     </w:p>
     <w:p>
@@ -1643,71 +1553,268 @@
         </w:rPr>
         <w:t>E</w:t>
       </w:r>
-      <w:proofErr w:type="spellStart"/>
-      <w:r>
+      <w:r>
+        <w:t xml:space="preserve">xample </w:t>
+      </w:r>
+      <w:r>
+        <w:t>2</w:t>
+      </w:r>
+      <w:r>
+        <w:t xml:space="preserve">: </w:t>
+      </w:r>
+      <w:r>
+        <w:t>Cyclic Voltammetry Plot Example</w:t>
+      </w:r>
+      <w:r>
+        <w:t xml:space="preserve"> (</w:t>
+      </w:r>
+      <w:r>
+        <w:rPr>
+          <w:lang w:val="en-NL"/>
+        </w:rPr>
+        <w:t>p</w:t>
+      </w:r>
+      <w:r>
+        <w:t>lot</w:t>
+      </w:r>
+      <w:r>
+        <w:rPr>
+          <w:lang w:val="en-NL"/>
+        </w:rPr>
+        <w:t>_cv</w:t>
+      </w:r>
+      <w:r>
+        <w:t>.py</w:t>
+      </w:r>
+      <w:r>
+        <w:t>)</w:t>
+      </w:r>
+    </w:p>
+    <w:p>
+      <w:pPr>
+        <w:rPr>
+          <w:lang w:val="en-US"/>
+        </w:rPr>
+      </w:pPr>
+      <w:r>
+        <w:rPr>
+          <w:lang w:val="en-US"/>
+        </w:rPr>
+        <w:t xml:space="preserve">This example performs a </w:t>
+      </w:r>
+      <w:r>
+        <w:rPr>
+          <w:lang w:val="en-US"/>
+        </w:rPr>
+        <w:t>Cyclic Voltammetry (CV)</w:t>
+      </w:r>
+      <w:r>
+        <w:rPr>
+          <w:lang w:val="en-US"/>
+        </w:rPr>
+        <w:t xml:space="preserve"> </w:t>
+      </w:r>
+      <w:r>
+        <w:rPr>
+          <w:lang w:val="en-US"/>
+        </w:rPr>
+        <w:t>on a Palm</w:t>
+      </w:r>
+      <w:r>
+        <w:rPr>
+          <w:lang w:val="en-NL"/>
+        </w:rPr>
+        <w:t>S</w:t>
+      </w:r>
+      <w:r>
+        <w:rPr>
+          <w:lang w:val="en-US"/>
+        </w:rPr>
+        <w:t xml:space="preserve">ens Dummy Cell WE A (RedOx </w:t>
+      </w:r>
+      <w:r>
+        <w:rPr>
+          <w:lang w:val="en-NL"/>
+        </w:rPr>
+        <w:t>C</w:t>
+      </w:r>
+      <w:r>
+        <w:rPr>
+          <w:lang w:val="en-US"/>
+        </w:rPr>
+        <w:t xml:space="preserve">ircuit) </w:t>
+      </w:r>
+      <w:r>
+        <w:rPr>
+          <w:lang w:val="en-US"/>
+        </w:rPr>
+        <w:t>and plot</w:t>
+      </w:r>
+      <w:r>
+        <w:rPr>
+          <w:lang w:val="en-US"/>
+        </w:rPr>
+        <w:t>s</w:t>
+      </w:r>
+      <w:r>
+        <w:rPr>
+          <w:lang w:val="en-US"/>
+        </w:rPr>
+        <w:t xml:space="preserve"> the I vs E</w:t>
+      </w:r>
+      <w:r>
+        <w:rPr>
+          <w:lang w:val="en-US"/>
+        </w:rPr>
+        <w:t xml:space="preserve"> curve</w:t>
+      </w:r>
+      <w:r>
+        <w:rPr>
+          <w:lang w:val="en-US"/>
+        </w:rPr>
+        <w:t xml:space="preserve">. </w:t>
+      </w:r>
+    </w:p>
+    <w:p>
+      <w:pPr>
+        <w:rPr>
+          <w:lang w:val="en-US"/>
+        </w:rPr>
+      </w:pPr>
+    </w:p>
+    <w:p>
+      <w:pPr>
+        <w:rPr>
+          <w:lang w:val="en-US"/>
+        </w:rPr>
+      </w:pPr>
+      <w:r>
+        <w:rPr>
+          <w:lang w:val="en-US"/>
+        </w:rPr>
+        <w:t xml:space="preserve">The first part of the example connects to the EmStat Pico, </w:t>
+      </w:r>
+      <w:r>
+        <w:rPr>
+          <w:lang w:val="en-US"/>
+        </w:rPr>
+        <w:t>send</w:t>
+      </w:r>
+      <w:r>
+        <w:rPr>
+          <w:lang w:val="en-US"/>
+        </w:rPr>
+        <w:t>s the</w:t>
+      </w:r>
+      <w:r>
+        <w:rPr>
+          <w:lang w:val="en-US"/>
+        </w:rPr>
+        <w:t xml:space="preserve"> MethodSCRIPT file "</w:t>
+      </w:r>
+      <w:r>
+        <w:rPr>
+          <w:lang w:val="en-NL"/>
+        </w:rPr>
+        <w:t>e</w:t>
+      </w:r>
+      <w:r>
+        <w:rPr>
+          <w:lang w:val="en-US"/>
+        </w:rPr>
         <w:t>xample</w:t>
       </w:r>
-      <w:proofErr w:type="spellEnd"/>
-      <w:r>
+      <w:r>
+        <w:rPr>
+          <w:lang w:val="en-NL"/>
+        </w:rPr>
+        <w:t>_cv</w:t>
+      </w:r>
+      <w:r>
+        <w:rPr>
+          <w:lang w:val="en-US"/>
+        </w:rPr>
+        <w:t>.mscr"</w:t>
+      </w:r>
+      <w:r>
+        <w:rPr>
+          <w:lang w:val="en-US"/>
+        </w:rPr>
+        <w:t xml:space="preserve">, </w:t>
+      </w:r>
+      <w:r>
+        <w:rPr>
+          <w:lang w:val="en-US"/>
+        </w:rPr>
+        <w:t xml:space="preserve">reads </w:t>
+      </w:r>
+      <w:r>
+        <w:rPr>
+          <w:lang w:val="en-US"/>
+        </w:rPr>
+        <w:t xml:space="preserve">the data and saves </w:t>
+      </w:r>
+      <w:r>
+        <w:rPr>
+          <w:lang w:val="en-US"/>
+        </w:rPr>
+        <w:t xml:space="preserve">it </w:t>
+      </w:r>
+      <w:r>
+        <w:rPr>
+          <w:lang w:val="en-US"/>
+        </w:rPr>
+        <w:t xml:space="preserve">to a </w:t>
+      </w:r>
+      <w:r>
+        <w:rPr>
+          <w:lang w:val="en-NL"/>
+        </w:rPr>
+        <w:t xml:space="preserve">text </w:t>
+      </w:r>
+      <w:r>
+        <w:rPr>
+          <w:lang w:val="en-US"/>
+        </w:rPr>
+        <w:t xml:space="preserve">file </w:t>
+      </w:r>
+      <w:r>
+        <w:rPr>
+          <w:lang w:val="en-NL"/>
+        </w:rPr>
+        <w:t xml:space="preserve">in </w:t>
+      </w:r>
+      <w:r>
+        <w:rPr>
+          <w:lang w:val="en-US"/>
+        </w:rPr>
+        <w:t xml:space="preserve">the </w:t>
+      </w:r>
+      <w:r>
+        <w:rPr>
+          <w:i/>
+          <w:lang w:val="en-NL"/>
+        </w:rPr>
+        <w:t>output</w:t>
+      </w:r>
+      <w:r>
+        <w:rPr>
+          <w:lang w:val="en-US"/>
+        </w:rPr>
         <w:t xml:space="preserve"> </w:t>
       </w:r>
       <w:r>
-        <w:t>2</w:t>
-      </w:r>
-      <w:r>
-        <w:t xml:space="preserve">: </w:t>
-      </w:r>
-      <w:r>
-        <w:t>Cyclic Voltammetry Plot Example</w:t>
-      </w:r>
-      <w:r>
-        <w:t xml:space="preserve"> (</w:t>
-      </w:r>
-      <w:r>
-        <w:rPr>
-          <w:lang w:val="en-NL"/>
-        </w:rPr>
-        <w:t>p</w:t>
-      </w:r>
-      <w:r>
-        <w:t>lot</w:t>
-      </w:r>
-      <w:r>
-        <w:rPr>
-          <w:lang w:val="en-NL"/>
-        </w:rPr>
-        <w:t>_cv</w:t>
-      </w:r>
-      <w:r>
+        <w:rPr>
+          <w:lang w:val="en-NL"/>
+        </w:rPr>
+        <w:t>directory</w:t>
+      </w:r>
+      <w:r>
+        <w:rPr>
+          <w:lang w:val="en-US"/>
+        </w:rPr>
         <w:t>.</w:t>
       </w:r>
-      <w:proofErr w:type="spellStart"/>
-      <w:r>
-        <w:t>py</w:t>
-      </w:r>
-      <w:proofErr w:type="spellEnd"/>
-      <w:r>
-        <w:t>)</w:t>
-      </w:r>
-    </w:p>
-    <w:p>
-      <w:pPr>
-        <w:rPr>
-          <w:lang w:val="en-US"/>
-        </w:rPr>
-      </w:pPr>
-      <w:r>
-        <w:rPr>
-          <w:lang w:val="en-US"/>
-        </w:rPr>
-        <w:t xml:space="preserve">This example performs a </w:t>
-      </w:r>
-      <w:r>
-        <w:rPr>
-          <w:lang w:val="en-US"/>
-        </w:rPr>
-        <w:t>Cyclic Voltammetry (CV)</w:t>
-      </w:r>
       <w:r>
         <w:rPr>
           <w:lang w:val="en-US"/>
@@ -1718,259 +1825,6 @@
         <w:rPr>
           <w:lang w:val="en-US"/>
         </w:rPr>
-        <w:t>on a Palm</w:t>
-      </w:r>
-      <w:r>
-        <w:rPr>
-          <w:lang w:val="en-NL"/>
-        </w:rPr>
-        <w:t>S</w:t>
-      </w:r>
-      <w:proofErr w:type="spellStart"/>
-      <w:r>
-        <w:rPr>
-          <w:lang w:val="en-US"/>
-        </w:rPr>
-        <w:t>ens</w:t>
-      </w:r>
-      <w:proofErr w:type="spellEnd"/>
-      <w:r>
-        <w:rPr>
-          <w:lang w:val="en-US"/>
-        </w:rPr>
-        <w:t xml:space="preserve"> Dummy Cell WE A (</w:t>
-      </w:r>
-      <w:proofErr w:type="spellStart"/>
-      <w:r>
-        <w:rPr>
-          <w:lang w:val="en-US"/>
-        </w:rPr>
-        <w:t>RedOx</w:t>
-      </w:r>
-      <w:proofErr w:type="spellEnd"/>
-      <w:r>
-        <w:rPr>
-          <w:lang w:val="en-US"/>
-        </w:rPr>
-        <w:t xml:space="preserve"> </w:t>
-      </w:r>
-      <w:r>
-        <w:rPr>
-          <w:lang w:val="en-NL"/>
-        </w:rPr>
-        <w:t>C</w:t>
-      </w:r>
-      <w:proofErr w:type="spellStart"/>
-      <w:r>
-        <w:rPr>
-          <w:lang w:val="en-US"/>
-        </w:rPr>
-        <w:t>ircuit</w:t>
-      </w:r>
-      <w:proofErr w:type="spellEnd"/>
-      <w:r>
-        <w:rPr>
-          <w:lang w:val="en-US"/>
-        </w:rPr>
-        <w:t xml:space="preserve">) </w:t>
-      </w:r>
-      <w:r>
-        <w:rPr>
-          <w:lang w:val="en-US"/>
-        </w:rPr>
-        <w:t>and plot</w:t>
-      </w:r>
-      <w:r>
-        <w:rPr>
-          <w:lang w:val="en-US"/>
-        </w:rPr>
-        <w:t>s</w:t>
-      </w:r>
-      <w:r>
-        <w:rPr>
-          <w:lang w:val="en-US"/>
-        </w:rPr>
-        <w:t xml:space="preserve"> the I vs E</w:t>
-      </w:r>
-      <w:r>
-        <w:rPr>
-          <w:lang w:val="en-US"/>
-        </w:rPr>
-        <w:t xml:space="preserve"> curve</w:t>
-      </w:r>
-      <w:r>
-        <w:rPr>
-          <w:lang w:val="en-US"/>
-        </w:rPr>
-        <w:t xml:space="preserve">. </w:t>
-      </w:r>
-    </w:p>
-    <w:p>
-      <w:pPr>
-        <w:rPr>
-          <w:lang w:val="en-US"/>
-        </w:rPr>
-      </w:pPr>
-    </w:p>
-    <w:p>
-      <w:pPr>
-        <w:rPr>
-          <w:lang w:val="en-US"/>
-        </w:rPr>
-      </w:pPr>
-      <w:r>
-        <w:rPr>
-          <w:lang w:val="en-US"/>
-        </w:rPr>
-        <w:t xml:space="preserve">The first part of the example connects to the EmStat Pico, </w:t>
-      </w:r>
-      <w:r>
-        <w:rPr>
-          <w:lang w:val="en-US"/>
-        </w:rPr>
-        <w:t>send</w:t>
-      </w:r>
-      <w:r>
-        <w:rPr>
-          <w:lang w:val="en-US"/>
-        </w:rPr>
-        <w:t>s the</w:t>
-      </w:r>
-      <w:r>
-        <w:rPr>
-          <w:lang w:val="en-US"/>
-        </w:rPr>
-        <w:t xml:space="preserve"> MethodSCRIPT file "</w:t>
-      </w:r>
-      <w:r>
-        <w:rPr>
-          <w:lang w:val="en-NL"/>
-        </w:rPr>
-        <w:t>e</w:t>
-      </w:r>
-      <w:proofErr w:type="spellStart"/>
-      <w:r>
-        <w:rPr>
-          <w:lang w:val="en-US"/>
-        </w:rPr>
-        <w:t>xample</w:t>
-      </w:r>
-      <w:proofErr w:type="spellEnd"/>
-      <w:r>
-        <w:rPr>
-          <w:lang w:val="en-NL"/>
-        </w:rPr>
-        <w:t>_cv</w:t>
-      </w:r>
-      <w:r>
-        <w:rPr>
-          <w:lang w:val="en-US"/>
-        </w:rPr>
-        <w:t>.</w:t>
-      </w:r>
-      <w:proofErr w:type="spellStart"/>
-      <w:r>
-        <w:rPr>
-          <w:lang w:val="en-US"/>
-        </w:rPr>
-        <w:t>mscr</w:t>
-      </w:r>
-      <w:proofErr w:type="spellEnd"/>
-      <w:r>
-        <w:rPr>
-          <w:lang w:val="en-US"/>
-        </w:rPr>
-        <w:t>"</w:t>
-      </w:r>
-      <w:r>
-        <w:rPr>
-          <w:lang w:val="en-US"/>
-        </w:rPr>
-        <w:t xml:space="preserve">, </w:t>
-      </w:r>
-      <w:r>
-        <w:rPr>
-          <w:lang w:val="en-US"/>
-        </w:rPr>
-        <w:t xml:space="preserve">reads </w:t>
-      </w:r>
-      <w:r>
-        <w:rPr>
-          <w:lang w:val="en-US"/>
-        </w:rPr>
-        <w:t xml:space="preserve">the data and saves </w:t>
-      </w:r>
-      <w:r>
-        <w:rPr>
-          <w:lang w:val="en-US"/>
-        </w:rPr>
-        <w:t xml:space="preserve">it </w:t>
-      </w:r>
-      <w:r>
-        <w:rPr>
-          <w:lang w:val="en-US"/>
-        </w:rPr>
-        <w:t xml:space="preserve">to a </w:t>
-      </w:r>
-      <w:r>
-        <w:rPr>
-          <w:lang w:val="en-NL"/>
-        </w:rPr>
-        <w:t xml:space="preserve">text </w:t>
-      </w:r>
-      <w:r>
-        <w:rPr>
-          <w:lang w:val="en-US"/>
-        </w:rPr>
-        <w:t xml:space="preserve">file </w:t>
-      </w:r>
-      <w:r>
-        <w:rPr>
-          <w:lang w:val="en-NL"/>
-        </w:rPr>
-        <w:t xml:space="preserve">in </w:t>
-      </w:r>
-      <w:r>
-        <w:rPr>
-          <w:lang w:val="en-US"/>
-        </w:rPr>
-        <w:t xml:space="preserve">the </w:t>
-      </w:r>
-      <w:r>
-        <w:rPr>
-          <w:i/>
-          <w:lang w:val="en-NL"/>
-        </w:rPr>
-        <w:t>output</w:t>
-      </w:r>
-      <w:r>
-        <w:rPr>
-          <w:lang w:val="en-US"/>
-        </w:rPr>
-        <w:t xml:space="preserve"> </w:t>
-      </w:r>
-      <w:r>
-        <w:rPr>
-          <w:lang w:val="en-NL"/>
-        </w:rPr>
-        <w:t>directory</w:t>
-      </w:r>
-      <w:r>
-        <w:rPr>
-          <w:lang w:val="en-US"/>
-        </w:rPr>
-        <w:t>.</w:t>
-      </w:r>
-      <w:r>
-        <w:rPr>
-          <w:lang w:val="en-US"/>
-        </w:rPr>
-        <w:t xml:space="preserve"> </w:t>
-      </w:r>
-      <w:r>
-        <w:rPr>
-          <w:lang w:val="en-US"/>
-        </w:rPr>
         <w:t>The second part of the example parses the data to a value matrix and plots the I vs E curve</w:t>
       </w:r>
       <w:r>
@@ -1982,28 +1836,17 @@
     </w:p>
     <w:p>
       <w:pPr>
-        <w:rPr>
-          <w:lang w:val="en-US"/>
-        </w:rPr>
-      </w:pPr>
-    </w:p>
-    <w:p>
-      <w:pPr>
         <w:keepNext/>
-        <w:rPr>
-          <w:lang w:val="en-US"/>
-        </w:rPr>
       </w:pPr>
       <w:r>
         <w:rPr>
           <w:noProof/>
-          <w:lang w:val="en-US"/>
         </w:rPr>
         <w:drawing>
-          <wp:inline distT="0" distB="0" distL="0" distR="0" wp14:anchorId="6E69A4FA" wp14:editId="7ACFC9D8">
-            <wp:extent cx="4295775" cy="3269481"/>
-            <wp:effectExtent l="0" t="0" r="0" b="7620"/>
-            <wp:docPr id="8" name="Picture 8" descr="Chart&#10;&#10;Description automatically generated"/>
+          <wp:inline distT="0" distB="0" distL="0" distR="0" wp14:anchorId="7203F3AF" wp14:editId="525D5788">
+            <wp:extent cx="4478400" cy="3358800"/>
+            <wp:effectExtent l="0" t="0" r="0" b="0"/>
+            <wp:docPr id="935867796" name="Picture 3"/>
             <wp:cNvGraphicFramePr>
               <a:graphicFrameLocks xmlns:a="http://schemas.openxmlformats.org/drawingml/2006/main" noChangeAspect="1"/>
             </wp:cNvGraphicFramePr>
@@ -2011,11 +1854,925 @@
               <a:graphicData uri="http://schemas.openxmlformats.org/drawingml/2006/picture">
                 <pic:pic xmlns:pic="http://schemas.openxmlformats.org/drawingml/2006/picture">
                   <pic:nvPicPr>
-                    <pic:cNvPr id="8" name="Picture 8" descr="Chart&#10;&#10;Description automatically generated"/>
+                    <pic:cNvPr id="0" name="Picture 7"/>
+                    <pic:cNvPicPr>
+                      <a:picLocks noChangeAspect="1" noChangeArrowheads="1"/>
+                    </pic:cNvPicPr>
+                  </pic:nvPicPr>
+                  <pic:blipFill>
+                    <a:blip r:embed="rId15">
+                      <a:extLst>
+                        <a:ext uri="{28A0092B-C50C-407E-A947-70E740481C1C}">
+                          <a14:useLocalDpi xmlns:a14="http://schemas.microsoft.com/office/drawing/2010/main" val="0"/>
+                        </a:ext>
+                      </a:extLst>
+                    </a:blip>
+                    <a:srcRect/>
+                    <a:stretch>
+                      <a:fillRect/>
+                    </a:stretch>
+                  </pic:blipFill>
+                  <pic:spPr bwMode="auto">
+                    <a:xfrm>
+                      <a:off x="0" y="0"/>
+                      <a:ext cx="4478400" cy="3358800"/>
+                    </a:xfrm>
+                    <a:prstGeom prst="rect">
+                      <a:avLst/>
+                    </a:prstGeom>
+                    <a:noFill/>
+                    <a:ln>
+                      <a:noFill/>
+                    </a:ln>
+                  </pic:spPr>
+                </pic:pic>
+              </a:graphicData>
+            </a:graphic>
+          </wp:inline>
+        </w:drawing>
+      </w:r>
+    </w:p>
+    <w:p>
+      <w:pPr>
+        <w:pStyle w:val="Caption"/>
+        <w:jc w:val="left"/>
+      </w:pPr>
+      <w:r>
+        <w:t xml:space="preserve">Figure </w:t>
+      </w:r>
+      <w:r>
+        <w:fldChar w:fldCharType="begin"/>
+      </w:r>
+      <w:r>
+        <w:instrText xml:space="preserve"> SEQ Figure \* ARABIC </w:instrText>
+      </w:r>
+      <w:r>
+        <w:fldChar w:fldCharType="separate"/>
+      </w:r>
+      <w:r>
+        <w:rPr>
+          <w:noProof/>
+        </w:rPr>
+        <w:t>2</w:t>
+      </w:r>
+      <w:r>
+        <w:fldChar w:fldCharType="end"/>
+      </w:r>
+      <w:r>
+        <w:t>: CV on PalmSens Dummy Cell WE A (RedOx circuit)</w:t>
+      </w:r>
+    </w:p>
+    <w:p>
+      <w:pPr>
+        <w:pStyle w:val="Heading2"/>
+      </w:pPr>
+      <w:r>
+        <w:t xml:space="preserve">Example </w:t>
+      </w:r>
+      <w:r>
+        <w:t>3</w:t>
+      </w:r>
+      <w:r>
+        <w:t xml:space="preserve">: </w:t>
+      </w:r>
+      <w:r>
+        <w:t>EIS Plot Example</w:t>
+      </w:r>
+      <w:r>
+        <w:t xml:space="preserve"> (</w:t>
+      </w:r>
+      <w:r>
+        <w:rPr>
+          <w:lang w:val="en-NL"/>
+        </w:rPr>
+        <w:t>plot_eis</w:t>
+      </w:r>
+      <w:r>
+        <w:t>.py</w:t>
+      </w:r>
+      <w:r>
+        <w:t>)</w:t>
+      </w:r>
+    </w:p>
+    <w:p>
+      <w:pPr>
+        <w:rPr>
+          <w:lang w:val="en-US"/>
+        </w:rPr>
+      </w:pPr>
+      <w:r>
+        <w:rPr>
+          <w:lang w:val="en-US"/>
+        </w:rPr>
+        <w:t xml:space="preserve">This example performs </w:t>
+      </w:r>
+      <w:r>
+        <w:rPr>
+          <w:lang w:val="en-US"/>
+        </w:rPr>
+        <w:t xml:space="preserve">an </w:t>
+      </w:r>
+      <w:r>
+        <w:rPr>
+          <w:lang w:val="en-US"/>
+        </w:rPr>
+        <w:t xml:space="preserve">EIS </w:t>
+      </w:r>
+      <w:r>
+        <w:rPr>
+          <w:lang w:val="en-US"/>
+        </w:rPr>
+        <w:t xml:space="preserve">(Electrochemical Impedance Spectroscopy) </w:t>
+      </w:r>
+      <w:r>
+        <w:rPr>
+          <w:lang w:val="en-NL"/>
+        </w:rPr>
+        <w:t>measurement</w:t>
+      </w:r>
+      <w:r>
+        <w:rPr>
+          <w:lang w:val="en-US"/>
+        </w:rPr>
+        <w:t xml:space="preserve"> </w:t>
+      </w:r>
+      <w:r>
+        <w:rPr>
+          <w:lang w:val="en-US"/>
+        </w:rPr>
+        <w:t>on a Palm</w:t>
+      </w:r>
+      <w:r>
+        <w:rPr>
+          <w:lang w:val="en-US"/>
+        </w:rPr>
+        <w:t>S</w:t>
+      </w:r>
+      <w:r>
+        <w:rPr>
+          <w:lang w:val="en-US"/>
+        </w:rPr>
+        <w:t xml:space="preserve">ens Dummy Cell WE C (Randles circuit) </w:t>
+      </w:r>
+      <w:r>
+        <w:rPr>
+          <w:lang w:val="en-US"/>
+        </w:rPr>
+        <w:t xml:space="preserve">and </w:t>
+      </w:r>
+      <w:r>
+        <w:rPr>
+          <w:lang w:val="en-US"/>
+        </w:rPr>
+        <w:t xml:space="preserve">generates </w:t>
+      </w:r>
+      <w:r>
+        <w:rPr>
+          <w:lang w:val="en-US"/>
+        </w:rPr>
+        <w:t>a Nyquist plot and a Bode plot</w:t>
+      </w:r>
+      <w:r>
+        <w:rPr>
+          <w:lang w:val="en-US"/>
+        </w:rPr>
+        <w:t>.</w:t>
+      </w:r>
+      <w:r>
+        <w:rPr>
+          <w:lang w:val="en-US"/>
+        </w:rPr>
+        <w:t xml:space="preserve"> </w:t>
+      </w:r>
+    </w:p>
+    <w:p>
+      <w:pPr>
+        <w:rPr>
+          <w:lang w:val="en-US"/>
+        </w:rPr>
+      </w:pPr>
+    </w:p>
+    <w:p>
+      <w:pPr>
+        <w:rPr>
+          <w:lang w:val="en-US"/>
+        </w:rPr>
+      </w:pPr>
+      <w:r>
+        <w:rPr>
+          <w:lang w:val="en-US"/>
+        </w:rPr>
+        <w:t xml:space="preserve">The </w:t>
+      </w:r>
+      <w:r>
+        <w:rPr>
+          <w:lang w:val="en-US"/>
+        </w:rPr>
+        <w:t>parsed values are stored in a matrix,</w:t>
+      </w:r>
+      <w:r>
+        <w:rPr>
+          <w:lang w:val="en-US"/>
+        </w:rPr>
+        <w:t xml:space="preserve"> </w:t>
+      </w:r>
+      <w:r>
+        <w:rPr>
+          <w:lang w:val="en-US"/>
+        </w:rPr>
+        <w:t xml:space="preserve">where </w:t>
+      </w:r>
+      <w:r>
+        <w:rPr>
+          <w:lang w:val="en-US"/>
+        </w:rPr>
+        <w:t>the first column (</w:t>
+      </w:r>
+      <w:r>
+        <w:rPr>
+          <w:lang w:val="en-NL"/>
+        </w:rPr>
+        <w:t>index 0</w:t>
+      </w:r>
+      <w:r>
+        <w:rPr>
+          <w:lang w:val="en-US"/>
+        </w:rPr>
+        <w:t>) holds the applied frequencies, the second</w:t>
+      </w:r>
+      <w:r>
+        <w:rPr>
+          <w:lang w:val="en-NL"/>
+        </w:rPr>
+        <w:t xml:space="preserve"> column</w:t>
+      </w:r>
+      <w:r>
+        <w:rPr>
+          <w:lang w:val="en-US"/>
+        </w:rPr>
+        <w:t xml:space="preserve"> (</w:t>
+      </w:r>
+      <w:r>
+        <w:rPr>
+          <w:lang w:val="en-NL"/>
+        </w:rPr>
+        <w:t xml:space="preserve">index </w:t>
+      </w:r>
+      <w:r>
+        <w:rPr>
+          <w:lang w:val="en-US"/>
+        </w:rPr>
+        <w:t xml:space="preserve">1) </w:t>
+      </w:r>
+      <w:r>
+        <w:rPr>
+          <w:lang w:val="en-US"/>
+        </w:rPr>
+        <w:t xml:space="preserve">holds </w:t>
+      </w:r>
+      <w:r>
+        <w:rPr>
+          <w:lang w:val="en-US"/>
+        </w:rPr>
+        <w:t xml:space="preserve">the real part of the complex impedance and the </w:t>
+      </w:r>
+      <w:r>
+        <w:rPr>
+          <w:lang w:val="en-US"/>
+        </w:rPr>
+        <w:t xml:space="preserve">third </w:t>
+      </w:r>
+      <w:r>
+        <w:rPr>
+          <w:lang w:val="en-NL"/>
+        </w:rPr>
+        <w:t xml:space="preserve">column </w:t>
+      </w:r>
+      <w:r>
+        <w:rPr>
+          <w:lang w:val="en-US"/>
+        </w:rPr>
+        <w:t>(</w:t>
+      </w:r>
+      <w:r>
+        <w:rPr>
+          <w:lang w:val="en-NL"/>
+        </w:rPr>
+        <w:t xml:space="preserve">index </w:t>
+      </w:r>
+      <w:r>
+        <w:rPr>
+          <w:lang w:val="en-US"/>
+        </w:rPr>
+        <w:t>2)</w:t>
+      </w:r>
+      <w:r>
+        <w:rPr>
+          <w:lang w:val="en-US"/>
+        </w:rPr>
+        <w:t xml:space="preserve"> holds</w:t>
+      </w:r>
+      <w:r>
+        <w:rPr>
+          <w:lang w:val="en-US"/>
+        </w:rPr>
+        <w:t xml:space="preserve"> the imaginary part of the complex impedance.</w:t>
+      </w:r>
+      <w:r>
+        <w:rPr>
+          <w:lang w:val="en-US"/>
+        </w:rPr>
+        <w:t xml:space="preserve"> </w:t>
+      </w:r>
+      <w:r>
+        <w:rPr>
+          <w:lang w:val="en-US"/>
+        </w:rPr>
+        <w:t>The complex impedance is composed from the real and imaginary parts and</w:t>
+      </w:r>
+      <w:r>
+        <w:rPr>
+          <w:lang w:val="en-US"/>
+        </w:rPr>
+        <w:t xml:space="preserve"> the absolute impedance (Z) and phase </w:t>
+      </w:r>
+      <w:r>
+        <w:rPr>
+          <w:lang w:val="en-US"/>
+        </w:rPr>
+        <w:t>are calculated from the complex impedance</w:t>
+      </w:r>
+      <w:r>
+        <w:rPr>
+          <w:lang w:val="en-US"/>
+        </w:rPr>
+        <w:t xml:space="preserve">, </w:t>
+      </w:r>
+      <w:r>
+        <w:rPr>
+          <w:i/>
+          <w:lang w:val="en-US"/>
+        </w:rPr>
+        <w:t>z</w:t>
+      </w:r>
+      <w:r>
+        <w:rPr>
+          <w:i/>
+          <w:lang w:val="en-NL"/>
+        </w:rPr>
+        <w:t>_</w:t>
+      </w:r>
+      <w:r>
+        <w:rPr>
+          <w:i/>
+          <w:lang w:val="en-US"/>
+        </w:rPr>
+        <w:t>complex</w:t>
+      </w:r>
+      <w:r>
+        <w:rPr>
+          <w:lang w:val="en-US"/>
+        </w:rPr>
+        <w:t xml:space="preserve">. </w:t>
+      </w:r>
+      <w:r>
+        <w:rPr>
+          <w:lang w:val="en-US"/>
+        </w:rPr>
+        <w:t xml:space="preserve">A sample Nyquist plot and a Bode plot for an EIS scan on a dummy cell </w:t>
+      </w:r>
+      <w:r>
+        <w:rPr>
+          <w:lang w:val="en-US"/>
+        </w:rPr>
+        <w:t>with Randles circuit are shown below.</w:t>
+      </w:r>
+    </w:p>
+    <w:p>
+      <w:pPr>
+        <w:rPr>
+          <w:lang w:val="en-US"/>
+        </w:rPr>
+      </w:pPr>
+    </w:p>
+    <w:p>
+      <w:pPr>
+        <w:keepNext/>
+      </w:pPr>
+      <w:r>
+        <w:rPr>
+          <w:lang w:val="en-US"/>
+        </w:rPr>
+        <w:t xml:space="preserve"> </w:t>
+      </w:r>
+      <w:r>
+        <w:rPr>
+          <w:lang w:val="en-US"/>
+        </w:rPr>
+        <w:t xml:space="preserve">   </w:t>
+      </w:r>
+      <w:r>
+        <w:rPr>
+          <w:lang w:val="en-US"/>
+        </w:rPr>
+        <w:t xml:space="preserve"> </w:t>
+      </w:r>
+    </w:p>
+    <w:p>
+      <w:pPr>
+        <w:textboxTightWrap w:val="none"/>
+      </w:pPr>
+    </w:p>
+    <w:tbl>
+      <w:tblPr>
+        <w:tblStyle w:val="TableGrid"/>
+        <w:tblW w:w="0" w:type="auto"/>
+        <w:tblBorders>
+          <w:top w:val="none" w:sz="0" w:space="0" w:color="auto"/>
+          <w:left w:val="none" w:sz="0" w:space="0" w:color="auto"/>
+          <w:bottom w:val="none" w:sz="0" w:space="0" w:color="auto"/>
+          <w:right w:val="none" w:sz="0" w:space="0" w:color="auto"/>
+          <w:insideH w:val="none" w:sz="0" w:space="0" w:color="auto"/>
+          <w:insideV w:val="none" w:sz="0" w:space="0" w:color="auto"/>
+        </w:tblBorders>
+        <w:tblLook w:val="04A0" w:firstRow="1" w:lastRow="0" w:firstColumn="1" w:lastColumn="0" w:noHBand="0" w:noVBand="1"/>
+      </w:tblPr>
+      <w:tblGrid>
+        <w:gridCol w:w="4524"/>
+        <w:gridCol w:w="4548"/>
+      </w:tblGrid>
+      <w:tr>
+        <w:tc>
+          <w:tcPr>
+            <w:tcW w:w="4531" w:type="dxa"/>
+          </w:tcPr>
+          <w:p>
+            <w:pPr>
+              <w:keepNext/>
+              <w:jc w:val="center"/>
+              <w:textboxTightWrap w:val="none"/>
+            </w:pPr>
+            <w:r>
+              <w:rPr>
+                <w:noProof/>
+                <w:lang w:val="en-GB" w:eastAsia="en-GB"/>
+              </w:rPr>
+              <w:lastRenderedPageBreak/>
+              <w:drawing>
+                <wp:inline distT="0" distB="0" distL="0" distR="0" wp14:anchorId="03324D60" wp14:editId="3BCF06F6">
+                  <wp:extent cx="2746929" cy="2060196"/>
+                  <wp:effectExtent l="0" t="0" r="0" b="0"/>
+                  <wp:docPr id="3" name="Picture 3"/>
+                  <wp:cNvGraphicFramePr>
+                    <a:graphicFrameLocks xmlns:a="http://schemas.openxmlformats.org/drawingml/2006/main" noChangeAspect="1"/>
+                  </wp:cNvGraphicFramePr>
+                  <a:graphic xmlns:a="http://schemas.openxmlformats.org/drawingml/2006/main">
+                    <a:graphicData uri="http://schemas.openxmlformats.org/drawingml/2006/picture">
+                      <pic:pic xmlns:pic="http://schemas.openxmlformats.org/drawingml/2006/picture">
+                        <pic:nvPicPr>
+                          <pic:cNvPr id="3" name="Picture 3"/>
+                          <pic:cNvPicPr/>
+                        </pic:nvPicPr>
+                        <pic:blipFill>
+                          <a:blip r:embed="rId16">
+                            <a:extLst>
+                              <a:ext uri="{28A0092B-C50C-407E-A947-70E740481C1C}">
+                                <a14:useLocalDpi xmlns:a14="http://schemas.microsoft.com/office/drawing/2010/main" val="0"/>
+                              </a:ext>
+                            </a:extLst>
+                          </a:blip>
+                          <a:stretch>
+                            <a:fillRect/>
+                          </a:stretch>
+                        </pic:blipFill>
+                        <pic:spPr>
+                          <a:xfrm>
+                            <a:off x="0" y="0"/>
+                            <a:ext cx="2746929" cy="2060196"/>
+                          </a:xfrm>
+                          <a:prstGeom prst="rect">
+                            <a:avLst/>
+                          </a:prstGeom>
+                        </pic:spPr>
+                      </pic:pic>
+                    </a:graphicData>
+                  </a:graphic>
+                </wp:inline>
+              </w:drawing>
+            </w:r>
+          </w:p>
+          <w:p>
+            <w:pPr>
+              <w:pStyle w:val="Caption"/>
+            </w:pPr>
+            <w:r>
+              <w:t xml:space="preserve">Figure </w:t>
+            </w:r>
+            <w:r>
+              <w:fldChar w:fldCharType="begin"/>
+            </w:r>
+            <w:r>
+              <w:instrText xml:space="preserve"> SEQ Figure \* ARABIC </w:instrText>
+            </w:r>
+            <w:r>
+              <w:fldChar w:fldCharType="separate"/>
+            </w:r>
+            <w:r>
+              <w:rPr>
+                <w:noProof/>
+              </w:rPr>
+              <w:t>3</w:t>
+            </w:r>
+            <w:r>
+              <w:fldChar w:fldCharType="end"/>
+            </w:r>
+            <w:r>
+              <w:t xml:space="preserve">: </w:t>
+            </w:r>
+            <w:r>
+              <w:t xml:space="preserve">Sample plot EIS: Nyquist </w:t>
+            </w:r>
+            <w:r>
+              <w:t>p</w:t>
+            </w:r>
+            <w:r>
+              <w:t>lot</w:t>
+            </w:r>
+          </w:p>
+        </w:tc>
+        <w:tc>
+          <w:tcPr>
+            <w:tcW w:w="4531" w:type="dxa"/>
+          </w:tcPr>
+          <w:p>
+            <w:pPr>
+              <w:keepNext/>
+              <w:jc w:val="center"/>
+              <w:textboxTightWrap w:val="none"/>
+            </w:pPr>
+            <w:r>
+              <w:rPr>
+                <w:noProof/>
+                <w:lang w:val="en-US"/>
+              </w:rPr>
+              <w:drawing>
+                <wp:inline distT="0" distB="0" distL="0" distR="0" wp14:anchorId="31AD6951" wp14:editId="64AE11B4">
+                  <wp:extent cx="2762724" cy="2072043"/>
+                  <wp:effectExtent l="0" t="0" r="0" b="4445"/>
+                  <wp:docPr id="6" name="Picture 6"/>
+                  <wp:cNvGraphicFramePr>
+                    <a:graphicFrameLocks xmlns:a="http://schemas.openxmlformats.org/drawingml/2006/main" noChangeAspect="1"/>
+                  </wp:cNvGraphicFramePr>
+                  <a:graphic xmlns:a="http://schemas.openxmlformats.org/drawingml/2006/main">
+                    <a:graphicData uri="http://schemas.openxmlformats.org/drawingml/2006/picture">
+                      <pic:pic xmlns:pic="http://schemas.openxmlformats.org/drawingml/2006/picture">
+                        <pic:nvPicPr>
+                          <pic:cNvPr id="6" name="Picture 6"/>
+                          <pic:cNvPicPr/>
+                        </pic:nvPicPr>
+                        <pic:blipFill>
+                          <a:blip r:embed="rId17">
+                            <a:extLst>
+                              <a:ext uri="{28A0092B-C50C-407E-A947-70E740481C1C}">
+                                <a14:useLocalDpi xmlns:a14="http://schemas.microsoft.com/office/drawing/2010/main" val="0"/>
+                              </a:ext>
+                            </a:extLst>
+                          </a:blip>
+                          <a:stretch>
+                            <a:fillRect/>
+                          </a:stretch>
+                        </pic:blipFill>
+                        <pic:spPr>
+                          <a:xfrm>
+                            <a:off x="0" y="0"/>
+                            <a:ext cx="2762724" cy="2072043"/>
+                          </a:xfrm>
+                          <a:prstGeom prst="rect">
+                            <a:avLst/>
+                          </a:prstGeom>
+                        </pic:spPr>
+                      </pic:pic>
+                    </a:graphicData>
+                  </a:graphic>
+                </wp:inline>
+              </w:drawing>
+            </w:r>
+          </w:p>
+          <w:p>
+            <w:pPr>
+              <w:pStyle w:val="Caption"/>
+            </w:pPr>
+            <w:r>
+              <w:t xml:space="preserve">Figure </w:t>
+            </w:r>
+            <w:r>
+              <w:fldChar w:fldCharType="begin"/>
+            </w:r>
+            <w:r>
+              <w:instrText xml:space="preserve"> SEQ Figure \* ARABIC </w:instrText>
+            </w:r>
+            <w:r>
+              <w:fldChar w:fldCharType="separate"/>
+            </w:r>
+            <w:r>
+              <w:rPr>
+                <w:noProof/>
+              </w:rPr>
+              <w:t>4</w:t>
+            </w:r>
+            <w:r>
+              <w:fldChar w:fldCharType="end"/>
+            </w:r>
+            <w:r>
+              <w:t xml:space="preserve">: Sample plot EIS: Bode </w:t>
+            </w:r>
+            <w:r>
+              <w:t>p</w:t>
+            </w:r>
+            <w:r>
+              <w:t>lot</w:t>
+            </w:r>
+          </w:p>
+        </w:tc>
+      </w:tr>
+    </w:tbl>
+    <w:p>
+      <w:pPr>
+        <w:pStyle w:val="Heading2"/>
+      </w:pPr>
+      <w:r>
+        <w:t xml:space="preserve">Example </w:t>
+      </w:r>
+      <w:r>
+        <w:t>3</w:t>
+      </w:r>
+      <w:r>
+        <w:t xml:space="preserve">: </w:t>
+      </w:r>
+      <w:r>
+        <w:t xml:space="preserve">Advanced SWV Plot </w:t>
+      </w:r>
+      <w:r>
+        <w:t>(</w:t>
+      </w:r>
+      <w:r>
+        <w:rPr>
+          <w:lang w:val="en-NL"/>
+        </w:rPr>
+        <w:t>plot_advanced_swv</w:t>
+      </w:r>
+      <w:r>
+        <w:t>.py</w:t>
+      </w:r>
+      <w:r>
+        <w:t>)</w:t>
+      </w:r>
+    </w:p>
+    <w:p>
+      <w:pPr>
+        <w:rPr>
+          <w:lang w:val="en-NL"/>
+        </w:rPr>
+      </w:pPr>
+      <w:r>
+        <w:rPr>
+          <w:lang w:val="en-US"/>
+        </w:rPr>
+        <w:t>This example showcases some of the more advanced features.</w:t>
+      </w:r>
+      <w:r>
+        <w:rPr>
+          <w:lang w:val="en-US"/>
+        </w:rPr>
+        <w:t xml:space="preserve"> </w:t>
+      </w:r>
+      <w:r>
+        <w:rPr>
+          <w:lang w:val="en-US"/>
+        </w:rPr>
+        <w:t>The example runs a script that contains two SWV measurements.</w:t>
+      </w:r>
+      <w:r>
+        <w:rPr>
+          <w:lang w:val="en-US"/>
+        </w:rPr>
+        <w:t xml:space="preserve"> </w:t>
+      </w:r>
+      <w:r>
+        <w:rPr>
+          <w:lang w:val="en-US"/>
+        </w:rPr>
+        <w:t>This example is meant to be run on the PalmSens RedOx dummy cell (WE</w:t>
+      </w:r>
+      <w:r>
+        <w:rPr>
+          <w:lang w:val="en-NL"/>
+        </w:rPr>
+        <w:t xml:space="preserve"> </w:t>
+      </w:r>
+      <w:r>
+        <w:rPr>
+          <w:lang w:val="en-US"/>
+        </w:rPr>
+        <w:t>A).</w:t>
+      </w:r>
+      <w:r>
+        <w:rPr>
+          <w:lang w:val="en-NL"/>
+        </w:rPr>
+        <w:t xml:space="preserve"> An example output plot is shown in </w:t>
+      </w:r>
+      <w:r>
+        <w:rPr>
+          <w:lang w:val="en-NL"/>
+        </w:rPr>
+        <w:fldChar w:fldCharType="begin"/>
+      </w:r>
+      <w:r>
+        <w:rPr>
+          <w:lang w:val="en-NL"/>
+        </w:rPr>
+        <w:instrText xml:space="preserve"> REF _Ref83394735 \h </w:instrText>
+      </w:r>
+      <w:r>
+        <w:rPr>
+          <w:lang w:val="en-NL"/>
+        </w:rPr>
+      </w:r>
+      <w:r>
+        <w:rPr>
+          <w:lang w:val="en-NL"/>
+        </w:rPr>
+        <w:fldChar w:fldCharType="separate"/>
+      </w:r>
+      <w:r>
+        <w:t xml:space="preserve">Figure </w:t>
+      </w:r>
+      <w:r>
+        <w:rPr>
+          <w:noProof/>
+        </w:rPr>
+        <w:t>5</w:t>
+      </w:r>
+      <w:r>
+        <w:rPr>
+          <w:lang w:val="en-NL"/>
+        </w:rPr>
+        <w:fldChar w:fldCharType="end"/>
+      </w:r>
+      <w:r>
+        <w:rPr>
+          <w:lang w:val="en-NL"/>
+        </w:rPr>
+        <w:t>.</w:t>
+      </w:r>
+    </w:p>
+    <w:p>
+      <w:pPr>
+        <w:rPr>
+          <w:lang w:val="en-US"/>
+        </w:rPr>
+      </w:pPr>
+    </w:p>
+    <w:p>
+      <w:pPr>
+        <w:rPr>
+          <w:lang w:val="en-NL"/>
+        </w:rPr>
+      </w:pPr>
+      <w:r>
+        <w:rPr>
+          <w:lang w:val="en-NL"/>
+        </w:rPr>
+        <w:t>The example</w:t>
+      </w:r>
+      <w:r>
+        <w:rPr>
+          <w:lang w:val="en-US"/>
+        </w:rPr>
+        <w:t xml:space="preserve"> </w:t>
+      </w:r>
+      <w:r>
+        <w:rPr>
+          <w:lang w:val="en-NL"/>
+        </w:rPr>
+        <w:t xml:space="preserve">script </w:t>
+      </w:r>
+      <w:r>
+        <w:rPr>
+          <w:lang w:val="en-US"/>
+        </w:rPr>
+        <w:t xml:space="preserve">can easily </w:t>
+      </w:r>
+      <w:r>
+        <w:rPr>
+          <w:lang w:val="en-NL"/>
+        </w:rPr>
+        <w:t xml:space="preserve">be adjusted </w:t>
+      </w:r>
+      <w:r>
+        <w:rPr>
+          <w:lang w:val="en-US"/>
+        </w:rPr>
+        <w:t xml:space="preserve">to </w:t>
+      </w:r>
+      <w:r>
+        <w:rPr>
+          <w:lang w:val="en-NL"/>
+        </w:rPr>
+        <w:t xml:space="preserve">plot the output of another </w:t>
+      </w:r>
+      <w:r>
+        <w:rPr>
+          <w:lang w:val="en-US"/>
+        </w:rPr>
+        <w:t xml:space="preserve">MethodSCRIPT </w:t>
+      </w:r>
+      <w:r>
+        <w:rPr>
+          <w:lang w:val="en-NL"/>
+        </w:rPr>
+        <w:t xml:space="preserve">in a similar way. To do this, simply change the variables </w:t>
+      </w:r>
+      <w:r>
+        <w:rPr>
+          <w:rStyle w:val="code"/>
+          <w:lang w:val="en-NL"/>
+        </w:rPr>
+        <w:t>COLUMN_NAMES</w:t>
+      </w:r>
+      <w:r>
+        <w:rPr>
+          <w:lang w:val="en-NL"/>
+        </w:rPr>
+        <w:t xml:space="preserve">, </w:t>
+      </w:r>
+      <w:r>
+        <w:rPr>
+          <w:rStyle w:val="code"/>
+          <w:lang w:val="en-NL"/>
+        </w:rPr>
+        <w:t>XAXIS_COLUMN_INDEX</w:t>
+      </w:r>
+      <w:r>
+        <w:rPr>
+          <w:lang w:val="en-NL"/>
+        </w:rPr>
+        <w:t xml:space="preserve"> and </w:t>
+      </w:r>
+      <w:r>
+        <w:rPr>
+          <w:rStyle w:val="code"/>
+          <w:lang w:val="en-NL"/>
+        </w:rPr>
+        <w:t>YAXIS_COLUMN_INDICES</w:t>
+      </w:r>
+      <w:r>
+        <w:rPr>
+          <w:lang w:val="en-NL"/>
+        </w:rPr>
+        <w:t xml:space="preserve"> to configure which columns to plot and which names to use in the figure.</w:t>
+      </w:r>
+    </w:p>
+    <w:p>
+      <w:pPr>
+        <w:rPr>
+          <w:lang w:val="en-US"/>
+        </w:rPr>
+      </w:pPr>
+    </w:p>
+    <w:p>
+      <w:pPr>
+        <w:keepNext/>
+        <w:textboxTightWrap w:val="none"/>
+      </w:pPr>
+      <w:r>
+        <w:rPr>
+          <w:noProof/>
+        </w:rPr>
+        <w:drawing>
+          <wp:inline distT="0" distB="0" distL="0" distR="0" wp14:anchorId="67BC911B" wp14:editId="3D68FF90">
+            <wp:extent cx="5413645" cy="4060234"/>
+            <wp:effectExtent l="0" t="0" r="0" b="0"/>
+            <wp:docPr id="1" name="Picture 1"/>
+            <wp:cNvGraphicFramePr>
+              <a:graphicFrameLocks xmlns:a="http://schemas.openxmlformats.org/drawingml/2006/main" noChangeAspect="1"/>
+            </wp:cNvGraphicFramePr>
+            <a:graphic xmlns:a="http://schemas.openxmlformats.org/drawingml/2006/main">
+              <a:graphicData uri="http://schemas.openxmlformats.org/drawingml/2006/picture">
+                <pic:pic xmlns:pic="http://schemas.openxmlformats.org/drawingml/2006/picture">
+                  <pic:nvPicPr>
+                    <pic:cNvPr id="1" name="Picture 1"/>
                     <pic:cNvPicPr/>
                   </pic:nvPicPr>
                   <pic:blipFill>
-                    <a:blip r:embed="rId15"/>
+                    <a:blip r:embed="rId18">
+                      <a:extLst>
+                        <a:ext uri="{28A0092B-C50C-407E-A947-70E740481C1C}">
+                          <a14:useLocalDpi xmlns:a14="http://schemas.microsoft.com/office/drawing/2010/main" val="0"/>
+                        </a:ext>
+                      </a:extLst>
+                    </a:blip>
                     <a:stretch>
                       <a:fillRect/>
                     </a:stretch>
@@ -2023,7 +2780,7 @@
                   <pic:spPr>
                     <a:xfrm>
                       <a:off x="0" y="0"/>
-                      <a:ext cx="4318466" cy="3286751"/>
+                      <a:ext cx="5413645" cy="4060234"/>
                     </a:xfrm>
                     <a:prstGeom prst="rect">
                       <a:avLst/>
@@ -2035,19 +2792,13 @@
           </wp:inline>
         </w:drawing>
       </w:r>
-      <w:r>
-        <w:rPr>
-          <w:lang w:val="en-US"/>
-        </w:rPr>
-        <w:t xml:space="preserve"> </w:t>
-      </w:r>
     </w:p>
     <w:p>
       <w:pPr>
         <w:pStyle w:val="Caption"/>
         <w:jc w:val="left"/>
       </w:pPr>
-      <w:bookmarkStart w:id="0" w:name="_Ref4760768"/>
+      <w:bookmarkStart w:id="0" w:name="_Ref83394735"/>
       <w:r>
         <w:t xml:space="preserve">Figure </w:t>
       </w:r>
@@ -2064,1028 +2815,17 @@
         <w:rPr>
           <w:noProof/>
         </w:rPr>
-        <w:t>2</w:t>
+        <w:t>5</w:t>
       </w:r>
       <w:r>
         <w:fldChar w:fldCharType="end"/>
       </w:r>
       <w:bookmarkEnd w:id="0"/>
       <w:r>
-        <w:t>:</w:t>
-      </w:r>
-      <w:r>
-        <w:t xml:space="preserve"> CV on </w:t>
-      </w:r>
-      <w:r>
-        <w:t xml:space="preserve">PalmSens </w:t>
-      </w:r>
-      <w:r>
-        <w:t>Dummy Cell WE A (</w:t>
-      </w:r>
-      <w:proofErr w:type="spellStart"/>
-      <w:r>
-        <w:t>RedOx</w:t>
-      </w:r>
-      <w:proofErr w:type="spellEnd"/>
-      <w:r>
-        <w:t xml:space="preserve"> circuit)</w:t>
-      </w:r>
-    </w:p>
-    <w:p>
-      <w:pPr>
-        <w:pStyle w:val="Heading2"/>
-      </w:pPr>
-      <w:r>
-        <w:t xml:space="preserve">Example </w:t>
-      </w:r>
-      <w:r>
-        <w:t>3</w:t>
-      </w:r>
-      <w:r>
-        <w:t xml:space="preserve">: </w:t>
-      </w:r>
-      <w:r>
-        <w:t>EIS Plot Example</w:t>
-      </w:r>
-      <w:r>
-        <w:t xml:space="preserve"> (</w:t>
-      </w:r>
-      <w:proofErr w:type="spellStart"/>
-      <w:r>
-        <w:rPr>
-          <w:lang w:val="en-NL"/>
-        </w:rPr>
-        <w:t>plot_eis</w:t>
-      </w:r>
-      <w:proofErr w:type="spellEnd"/>
-      <w:r>
-        <w:t>.</w:t>
-      </w:r>
-      <w:proofErr w:type="spellStart"/>
-      <w:r>
-        <w:t>py</w:t>
-      </w:r>
-      <w:proofErr w:type="spellEnd"/>
-      <w:r>
-        <w:t>)</w:t>
-      </w:r>
-    </w:p>
-    <w:p>
-      <w:pPr>
-        <w:rPr>
-          <w:lang w:val="en-US"/>
-        </w:rPr>
-      </w:pPr>
-      <w:r>
-        <w:rPr>
-          <w:lang w:val="en-US"/>
-        </w:rPr>
-        <w:t xml:space="preserve">This example performs </w:t>
-      </w:r>
-      <w:r>
-        <w:rPr>
-          <w:lang w:val="en-US"/>
-        </w:rPr>
-        <w:t xml:space="preserve">an </w:t>
-      </w:r>
-      <w:r>
-        <w:rPr>
-          <w:lang w:val="en-US"/>
-        </w:rPr>
-        <w:t xml:space="preserve">EIS </w:t>
-      </w:r>
-      <w:r>
-        <w:rPr>
-          <w:lang w:val="en-US"/>
-        </w:rPr>
-        <w:t xml:space="preserve">(Electrochemical Impedance Spectroscopy) </w:t>
-      </w:r>
-      <w:r>
-        <w:rPr>
-          <w:lang w:val="en-NL"/>
-        </w:rPr>
-        <w:t>measurement</w:t>
-      </w:r>
-      <w:r>
-        <w:rPr>
-          <w:lang w:val="en-US"/>
-        </w:rPr>
-        <w:t xml:space="preserve"> </w:t>
-      </w:r>
-      <w:r>
-        <w:rPr>
-          <w:lang w:val="en-US"/>
-        </w:rPr>
-        <w:t>on a Palm</w:t>
-      </w:r>
-      <w:r>
-        <w:rPr>
-          <w:lang w:val="en-US"/>
-        </w:rPr>
-        <w:t>S</w:t>
-      </w:r>
-      <w:r>
-        <w:rPr>
-          <w:lang w:val="en-US"/>
-        </w:rPr>
-        <w:t>ens Dummy Cell WE C (</w:t>
-      </w:r>
-      <w:proofErr w:type="spellStart"/>
-      <w:r>
-        <w:rPr>
-          <w:lang w:val="en-US"/>
-        </w:rPr>
-        <w:t>Randles</w:t>
-      </w:r>
-      <w:proofErr w:type="spellEnd"/>
-      <w:r>
-        <w:rPr>
-          <w:lang w:val="en-US"/>
-        </w:rPr>
-        <w:t xml:space="preserve"> circuit) </w:t>
-      </w:r>
-      <w:r>
-        <w:rPr>
-          <w:lang w:val="en-US"/>
-        </w:rPr>
-        <w:t xml:space="preserve">and </w:t>
-      </w:r>
-      <w:r>
-        <w:rPr>
-          <w:lang w:val="en-US"/>
-        </w:rPr>
-        <w:t xml:space="preserve">generates </w:t>
-      </w:r>
-      <w:r>
-        <w:rPr>
-          <w:lang w:val="en-US"/>
-        </w:rPr>
-        <w:t>a Nyquist plot and a Bode plot</w:t>
-      </w:r>
-      <w:r>
-        <w:rPr>
-          <w:lang w:val="en-US"/>
-        </w:rPr>
-        <w:t>.</w:t>
-      </w:r>
-      <w:r>
-        <w:rPr>
-          <w:lang w:val="en-US"/>
-        </w:rPr>
-        <w:t xml:space="preserve"> </w:t>
-      </w:r>
-    </w:p>
-    <w:p>
-      <w:pPr>
-        <w:rPr>
-          <w:lang w:val="en-US"/>
-        </w:rPr>
-      </w:pPr>
-    </w:p>
-    <w:p>
-      <w:pPr>
-        <w:rPr>
-          <w:lang w:val="en-US"/>
-        </w:rPr>
-      </w:pPr>
-      <w:r>
-        <w:rPr>
-          <w:lang w:val="en-US"/>
-        </w:rPr>
-        <w:t xml:space="preserve">The </w:t>
-      </w:r>
-      <w:r>
-        <w:rPr>
-          <w:lang w:val="en-US"/>
-        </w:rPr>
-        <w:t>parsed values are stored in a matrix,</w:t>
-      </w:r>
-      <w:r>
-        <w:rPr>
-          <w:lang w:val="en-US"/>
-        </w:rPr>
-        <w:t xml:space="preserve"> </w:t>
-      </w:r>
-      <w:r>
-        <w:rPr>
-          <w:lang w:val="en-US"/>
-        </w:rPr>
-        <w:t xml:space="preserve">where </w:t>
-      </w:r>
-      <w:r>
-        <w:rPr>
-          <w:lang w:val="en-US"/>
-        </w:rPr>
-        <w:t>the first column (</w:t>
-      </w:r>
-      <w:r>
-        <w:rPr>
-          <w:lang w:val="en-NL"/>
-        </w:rPr>
-        <w:t>index 0</w:t>
-      </w:r>
-      <w:r>
-        <w:rPr>
-          <w:lang w:val="en-US"/>
-        </w:rPr>
-        <w:t>) holds the applied frequencies, the second</w:t>
-      </w:r>
-      <w:r>
-        <w:rPr>
-          <w:lang w:val="en-NL"/>
-        </w:rPr>
-        <w:t xml:space="preserve"> column</w:t>
-      </w:r>
-      <w:r>
-        <w:rPr>
-          <w:lang w:val="en-US"/>
-        </w:rPr>
-        <w:t xml:space="preserve"> (</w:t>
-      </w:r>
-      <w:r>
-        <w:rPr>
-          <w:lang w:val="en-NL"/>
-        </w:rPr>
-        <w:t xml:space="preserve">index </w:t>
-      </w:r>
-      <w:r>
-        <w:rPr>
-          <w:lang w:val="en-US"/>
-        </w:rPr>
-        <w:t xml:space="preserve">1) </w:t>
-      </w:r>
-      <w:r>
-        <w:rPr>
-          <w:lang w:val="en-US"/>
-        </w:rPr>
-        <w:t xml:space="preserve">holds </w:t>
-      </w:r>
-      <w:r>
-        <w:rPr>
-          <w:lang w:val="en-US"/>
-        </w:rPr>
-        <w:t xml:space="preserve">the real part of the complex impedance and the </w:t>
-      </w:r>
-      <w:r>
-        <w:rPr>
-          <w:lang w:val="en-US"/>
-        </w:rPr>
-        <w:t xml:space="preserve">third </w:t>
-      </w:r>
-      <w:r>
-        <w:rPr>
-          <w:lang w:val="en-NL"/>
-        </w:rPr>
-        <w:t xml:space="preserve">column </w:t>
-      </w:r>
-      <w:r>
-        <w:rPr>
-          <w:lang w:val="en-US"/>
-        </w:rPr>
-        <w:t>(</w:t>
-      </w:r>
-      <w:r>
-        <w:rPr>
-          <w:lang w:val="en-NL"/>
-        </w:rPr>
-        <w:t xml:space="preserve">index </w:t>
-      </w:r>
-      <w:r>
-        <w:rPr>
-          <w:lang w:val="en-US"/>
-        </w:rPr>
-        <w:t>2)</w:t>
-      </w:r>
-      <w:r>
-        <w:rPr>
-          <w:lang w:val="en-US"/>
-        </w:rPr>
-        <w:t xml:space="preserve"> holds</w:t>
-      </w:r>
-      <w:r>
-        <w:rPr>
-          <w:lang w:val="en-US"/>
-        </w:rPr>
-        <w:t xml:space="preserve"> the imaginary part of the complex impedance.</w:t>
-      </w:r>
-      <w:r>
-        <w:rPr>
-          <w:lang w:val="en-US"/>
-        </w:rPr>
-        <w:t xml:space="preserve"> </w:t>
-      </w:r>
-      <w:r>
-        <w:rPr>
-          <w:lang w:val="en-US"/>
-        </w:rPr>
-        <w:t>The complex impedance is composed from the real and imaginary parts and</w:t>
-      </w:r>
-      <w:r>
-        <w:rPr>
-          <w:lang w:val="en-US"/>
-        </w:rPr>
-        <w:t xml:space="preserve"> the absolute impedance (Z) and phase </w:t>
-      </w:r>
-      <w:r>
-        <w:rPr>
-          <w:lang w:val="en-US"/>
-        </w:rPr>
-        <w:t>are calculated from the complex impedance</w:t>
-      </w:r>
-      <w:r>
-        <w:rPr>
-          <w:lang w:val="en-US"/>
-        </w:rPr>
-        <w:t xml:space="preserve">, </w:t>
-      </w:r>
-      <w:r>
-        <w:rPr>
-          <w:i/>
-          <w:lang w:val="en-US"/>
-        </w:rPr>
-        <w:t>z</w:t>
-      </w:r>
-      <w:r>
-        <w:rPr>
-          <w:i/>
-          <w:lang w:val="en-NL"/>
-        </w:rPr>
-        <w:t>_</w:t>
-      </w:r>
-      <w:r>
-        <w:rPr>
-          <w:i/>
-          <w:lang w:val="en-US"/>
-        </w:rPr>
-        <w:t>complex</w:t>
-      </w:r>
-      <w:r>
-        <w:rPr>
-          <w:lang w:val="en-US"/>
-        </w:rPr>
-        <w:t xml:space="preserve">. </w:t>
-      </w:r>
-      <w:r>
-        <w:rPr>
-          <w:lang w:val="en-US"/>
-        </w:rPr>
-        <w:t xml:space="preserve">A sample Nyquist plot and a Bode plot for an EIS scan on a dummy cell </w:t>
-      </w:r>
-      <w:r>
-        <w:rPr>
-          <w:lang w:val="en-US"/>
-        </w:rPr>
-        <w:t xml:space="preserve">with </w:t>
-      </w:r>
-      <w:proofErr w:type="spellStart"/>
-      <w:r>
-        <w:rPr>
-          <w:lang w:val="en-US"/>
-        </w:rPr>
-        <w:t>Randles</w:t>
-      </w:r>
-      <w:proofErr w:type="spellEnd"/>
-      <w:r>
-        <w:rPr>
-          <w:lang w:val="en-US"/>
-        </w:rPr>
-        <w:t xml:space="preserve"> circuit are shown below.</w:t>
-      </w:r>
-    </w:p>
-    <w:p>
-      <w:pPr>
-        <w:rPr>
-          <w:lang w:val="en-US"/>
-        </w:rPr>
-      </w:pPr>
-    </w:p>
-    <w:p>
-      <w:pPr>
-        <w:keepNext/>
-        <w:rPr>
-          <w:lang w:val="en-US"/>
-        </w:rPr>
-      </w:pPr>
-      <w:r>
-        <w:rPr>
-          <w:noProof/>
-          <w:lang w:val="en-GB" w:eastAsia="en-GB"/>
-        </w:rPr>
-        <w:lastRenderedPageBreak/>
-        <w:drawing>
-          <wp:inline distT="0" distB="0" distL="0" distR="0" wp14:anchorId="1AE5B814" wp14:editId="5C71AE11">
-            <wp:extent cx="2728776" cy="2457326"/>
-            <wp:effectExtent l="0" t="0" r="0" b="635"/>
-            <wp:docPr id="3" name="Picture 3"/>
-            <wp:cNvGraphicFramePr>
-              <a:graphicFrameLocks xmlns:a="http://schemas.openxmlformats.org/drawingml/2006/main" noChangeAspect="1"/>
-            </wp:cNvGraphicFramePr>
-            <a:graphic xmlns:a="http://schemas.openxmlformats.org/drawingml/2006/main">
-              <a:graphicData uri="http://schemas.openxmlformats.org/drawingml/2006/picture">
-                <pic:pic xmlns:pic="http://schemas.openxmlformats.org/drawingml/2006/picture">
-                  <pic:nvPicPr>
-                    <pic:cNvPr id="1" name=""/>
-                    <pic:cNvPicPr/>
-                  </pic:nvPicPr>
-                  <pic:blipFill>
-                    <a:blip r:embed="rId16"/>
-                    <a:stretch>
-                      <a:fillRect/>
-                    </a:stretch>
-                  </pic:blipFill>
-                  <pic:spPr>
-                    <a:xfrm>
-                      <a:off x="0" y="0"/>
-                      <a:ext cx="2746929" cy="2473673"/>
-                    </a:xfrm>
-                    <a:prstGeom prst="rect">
-                      <a:avLst/>
-                    </a:prstGeom>
-                  </pic:spPr>
-                </pic:pic>
-              </a:graphicData>
-            </a:graphic>
-          </wp:inline>
-        </w:drawing>
-      </w:r>
-      <w:r>
-        <w:rPr>
-          <w:lang w:val="en-US"/>
-        </w:rPr>
-        <w:t xml:space="preserve"> </w:t>
-      </w:r>
-      <w:r>
-        <w:rPr>
-          <w:lang w:val="en-US"/>
-        </w:rPr>
-        <w:t xml:space="preserve">   </w:t>
-      </w:r>
-      <w:r>
-        <w:rPr>
-          <w:lang w:val="en-US"/>
-        </w:rPr>
-        <w:t xml:space="preserve"> </w:t>
-      </w:r>
-      <w:r>
-        <w:rPr>
-          <w:noProof/>
-          <w:lang w:val="en-US"/>
-        </w:rPr>
-        <w:drawing>
-          <wp:inline distT="0" distB="0" distL="0" distR="0" wp14:anchorId="26AAD2BE" wp14:editId="02639B11">
-            <wp:extent cx="2733675" cy="2461739"/>
-            <wp:effectExtent l="0" t="0" r="0" b="0"/>
-            <wp:docPr id="6" name="Picture 6"/>
-            <wp:cNvGraphicFramePr>
-              <a:graphicFrameLocks xmlns:a="http://schemas.openxmlformats.org/drawingml/2006/main" noChangeAspect="1"/>
-            </wp:cNvGraphicFramePr>
-            <a:graphic xmlns:a="http://schemas.openxmlformats.org/drawingml/2006/main">
-              <a:graphicData uri="http://schemas.openxmlformats.org/drawingml/2006/picture">
-                <pic:pic xmlns:pic="http://schemas.openxmlformats.org/drawingml/2006/picture">
-                  <pic:nvPicPr>
-                    <pic:cNvPr id="1" name=""/>
-                    <pic:cNvPicPr/>
-                  </pic:nvPicPr>
-                  <pic:blipFill>
-                    <a:blip r:embed="rId17"/>
-                    <a:stretch>
-                      <a:fillRect/>
-                    </a:stretch>
-                  </pic:blipFill>
-                  <pic:spPr>
-                    <a:xfrm>
-                      <a:off x="0" y="0"/>
-                      <a:ext cx="2762724" cy="2487898"/>
-                    </a:xfrm>
-                    <a:prstGeom prst="rect">
-                      <a:avLst/>
-                    </a:prstGeom>
-                  </pic:spPr>
-                </pic:pic>
-              </a:graphicData>
-            </a:graphic>
-          </wp:inline>
-        </w:drawing>
-      </w:r>
-      <w:r>
-        <w:rPr>
-          <w:lang w:val="en-US"/>
-        </w:rPr>
-        <w:t xml:space="preserve"> </w:t>
-      </w:r>
-    </w:p>
-    <w:p>
-      <w:pPr>
-        <w:keepNext/>
-      </w:pPr>
-      <w:r>
-        <w:rPr>
-          <w:i/>
-          <w:lang w:val="en-US"/>
-        </w:rPr>
-        <w:t xml:space="preserve">Figure </w:t>
-      </w:r>
-      <w:r>
-        <w:rPr>
-          <w:i/>
-        </w:rPr>
-        <w:fldChar w:fldCharType="begin"/>
-      </w:r>
-      <w:r>
-        <w:rPr>
-          <w:i/>
-          <w:lang w:val="en-US"/>
-        </w:rPr>
-        <w:instrText xml:space="preserve"> SEQ Figure \* ARABIC </w:instrText>
-      </w:r>
-      <w:r>
-        <w:rPr>
-          <w:i/>
-        </w:rPr>
-        <w:fldChar w:fldCharType="separate"/>
-      </w:r>
-      <w:r>
-        <w:rPr>
-          <w:i/>
-          <w:noProof/>
-          <w:lang w:val="en-US"/>
-        </w:rPr>
-        <w:t>3</w:t>
-      </w:r>
-      <w:r>
-        <w:rPr>
-          <w:i/>
-        </w:rPr>
-        <w:fldChar w:fldCharType="end"/>
-      </w:r>
-      <w:r>
-        <w:rPr>
-          <w:i/>
-          <w:lang w:val="en-US"/>
-        </w:rPr>
-        <w:t>:</w:t>
-      </w:r>
-      <w:r>
-        <w:rPr>
-          <w:i/>
-          <w:lang w:val="en-US"/>
-        </w:rPr>
-        <w:t xml:space="preserve"> </w:t>
-      </w:r>
-      <w:r>
-        <w:rPr>
-          <w:i/>
-        </w:rPr>
-        <w:t xml:space="preserve">Sample plot EIS: </w:t>
-      </w:r>
-      <w:proofErr w:type="spellStart"/>
-      <w:r>
-        <w:rPr>
-          <w:i/>
-        </w:rPr>
-        <w:t>Nyquist</w:t>
-      </w:r>
-      <w:proofErr w:type="spellEnd"/>
-      <w:r>
-        <w:rPr>
-          <w:i/>
-        </w:rPr>
-        <w:t xml:space="preserve"> Plot</w:t>
-      </w:r>
-      <w:r>
-        <w:rPr>
-          <w:lang w:val="en-US"/>
-        </w:rPr>
-        <w:t xml:space="preserve"> </w:t>
-      </w:r>
-      <w:r>
-        <w:rPr>
-          <w:i/>
-          <w:lang w:val="en-US"/>
-        </w:rPr>
-        <w:tab/>
-      </w:r>
-      <w:r>
-        <w:rPr>
-          <w:i/>
-          <w:lang w:val="en-US"/>
-        </w:rPr>
-        <w:tab/>
-        <w:t xml:space="preserve">     Figure</w:t>
-      </w:r>
-      <w:r>
-        <w:rPr>
-          <w:i/>
-        </w:rPr>
-        <w:t xml:space="preserve"> 4</w:t>
-      </w:r>
-      <w:r>
-        <w:rPr>
-          <w:i/>
-          <w:lang w:val="en-US"/>
-        </w:rPr>
-        <w:t>:</w:t>
-      </w:r>
-      <w:r>
-        <w:rPr>
-          <w:lang w:val="en-US"/>
-        </w:rPr>
-        <w:t xml:space="preserve"> </w:t>
-      </w:r>
-      <w:r>
-        <w:rPr>
-          <w:i/>
-        </w:rPr>
-        <w:t xml:space="preserve">Sample plot </w:t>
-      </w:r>
-      <w:r>
-        <w:rPr>
-          <w:i/>
-        </w:rPr>
-        <w:t>EIS</w:t>
-      </w:r>
-      <w:r>
-        <w:rPr>
-          <w:i/>
-        </w:rPr>
-        <w:t xml:space="preserve">: </w:t>
-      </w:r>
-      <w:r>
-        <w:rPr>
-          <w:i/>
-        </w:rPr>
-        <w:t>Bode Plot</w:t>
-      </w:r>
-      <w:r>
-        <w:rPr>
-          <w:lang w:val="en-US"/>
-        </w:rPr>
-        <w:t xml:space="preserve"> </w:t>
-      </w:r>
-    </w:p>
-    <w:p>
-      <w:pPr>
-        <w:textboxTightWrap w:val="none"/>
-      </w:pPr>
-    </w:p>
-    <w:p>
-      <w:pPr>
-        <w:pStyle w:val="Heading2"/>
-      </w:pPr>
-      <w:r>
-        <w:t xml:space="preserve">Example </w:t>
-      </w:r>
-      <w:r>
-        <w:t>3</w:t>
-      </w:r>
-      <w:r>
-        <w:t xml:space="preserve">: </w:t>
-      </w:r>
-      <w:r>
-        <w:t xml:space="preserve">Advanced SWV Plot </w:t>
-      </w:r>
-      <w:r>
-        <w:t>(</w:t>
-      </w:r>
-      <w:proofErr w:type="spellStart"/>
-      <w:r>
-        <w:rPr>
-          <w:lang w:val="en-NL"/>
-        </w:rPr>
-        <w:t>plot_advanced_swv</w:t>
-      </w:r>
-      <w:proofErr w:type="spellEnd"/>
-      <w:r>
-        <w:t>.</w:t>
-      </w:r>
-      <w:proofErr w:type="spellStart"/>
-      <w:r>
-        <w:t>py</w:t>
-      </w:r>
-      <w:proofErr w:type="spellEnd"/>
-      <w:r>
-        <w:t>)</w:t>
-      </w:r>
-    </w:p>
-    <w:p>
-      <w:pPr>
-        <w:rPr>
-          <w:lang w:val="en-NL"/>
-        </w:rPr>
-      </w:pPr>
-      <w:r>
-        <w:rPr>
-          <w:lang w:val="en-US"/>
-        </w:rPr>
-        <w:t>This example showcases some of the more advanced features.</w:t>
-      </w:r>
-      <w:r>
-        <w:rPr>
-          <w:lang w:val="en-US"/>
-        </w:rPr>
-        <w:t xml:space="preserve"> </w:t>
-      </w:r>
-      <w:r>
-        <w:rPr>
-          <w:lang w:val="en-US"/>
-        </w:rPr>
-        <w:t>The example runs a script that contains two SWV measurements.</w:t>
-      </w:r>
-      <w:r>
-        <w:rPr>
-          <w:lang w:val="en-US"/>
-        </w:rPr>
-        <w:t xml:space="preserve"> </w:t>
-      </w:r>
-      <w:r>
-        <w:rPr>
-          <w:lang w:val="en-US"/>
-        </w:rPr>
-        <w:t xml:space="preserve">This example is meant to be run on the PalmSens </w:t>
-      </w:r>
-      <w:proofErr w:type="spellStart"/>
-      <w:r>
-        <w:rPr>
-          <w:lang w:val="en-US"/>
-        </w:rPr>
-        <w:t>RedOx</w:t>
-      </w:r>
-      <w:proofErr w:type="spellEnd"/>
-      <w:r>
-        <w:rPr>
-          <w:lang w:val="en-US"/>
-        </w:rPr>
-        <w:t xml:space="preserve"> dummy cell (WE</w:t>
-      </w:r>
-      <w:r>
-        <w:rPr>
-          <w:lang w:val="en-NL"/>
-        </w:rPr>
-        <w:t xml:space="preserve"> </w:t>
-      </w:r>
-      <w:r>
-        <w:rPr>
-          <w:lang w:val="en-US"/>
-        </w:rPr>
-        <w:t>A).</w:t>
-      </w:r>
-      <w:r>
-        <w:rPr>
-          <w:lang w:val="en-NL"/>
-        </w:rPr>
-        <w:t xml:space="preserve"> An example output plot is shown in </w:t>
-      </w:r>
-      <w:r>
-        <w:rPr>
-          <w:lang w:val="en-NL"/>
-        </w:rPr>
-        <w:fldChar w:fldCharType="begin"/>
-      </w:r>
-      <w:r>
-        <w:rPr>
-          <w:lang w:val="en-NL"/>
-        </w:rPr>
-        <w:instrText xml:space="preserve"> REF _Ref83394735 \h </w:instrText>
-      </w:r>
-      <w:r>
-        <w:rPr>
-          <w:lang w:val="en-NL"/>
-        </w:rPr>
-      </w:r>
-      <w:r>
-        <w:rPr>
-          <w:lang w:val="en-NL"/>
-        </w:rPr>
-        <w:fldChar w:fldCharType="separate"/>
-      </w:r>
-      <w:proofErr w:type="spellStart"/>
-      <w:r>
-        <w:t>Figure</w:t>
-      </w:r>
-      <w:proofErr w:type="spellEnd"/>
-      <w:r>
-        <w:t xml:space="preserve"> </w:t>
-      </w:r>
-      <w:r>
-        <w:rPr>
-          <w:noProof/>
-        </w:rPr>
-        <w:t>4</w:t>
-      </w:r>
-      <w:r>
-        <w:rPr>
-          <w:lang w:val="en-NL"/>
-        </w:rPr>
-        <w:fldChar w:fldCharType="end"/>
-      </w:r>
-      <w:r>
-        <w:rPr>
-          <w:lang w:val="en-NL"/>
-        </w:rPr>
-        <w:t>.</w:t>
-      </w:r>
-    </w:p>
-    <w:p>
-      <w:pPr>
-        <w:rPr>
-          <w:lang w:val="en-US"/>
-        </w:rPr>
-      </w:pPr>
-    </w:p>
-    <w:p>
-      <w:pPr>
-        <w:rPr>
-          <w:lang w:val="en-NL"/>
-        </w:rPr>
-      </w:pPr>
-      <w:r>
-        <w:rPr>
-          <w:lang w:val="en-NL"/>
-        </w:rPr>
-        <w:t>The example</w:t>
-      </w:r>
-      <w:r>
-        <w:rPr>
-          <w:lang w:val="en-US"/>
-        </w:rPr>
-        <w:t xml:space="preserve"> </w:t>
-      </w:r>
-      <w:r>
-        <w:rPr>
-          <w:lang w:val="en-NL"/>
-        </w:rPr>
-        <w:t xml:space="preserve">script </w:t>
-      </w:r>
-      <w:r>
-        <w:rPr>
-          <w:lang w:val="en-US"/>
-        </w:rPr>
-        <w:t xml:space="preserve">can easily </w:t>
-      </w:r>
-      <w:r>
-        <w:rPr>
-          <w:lang w:val="en-NL"/>
-        </w:rPr>
-        <w:t xml:space="preserve">be adjusted </w:t>
-      </w:r>
-      <w:r>
-        <w:rPr>
-          <w:lang w:val="en-US"/>
-        </w:rPr>
-        <w:t xml:space="preserve">to </w:t>
-      </w:r>
-      <w:r>
-        <w:rPr>
-          <w:lang w:val="en-NL"/>
-        </w:rPr>
-        <w:t xml:space="preserve">plot the output of another </w:t>
-      </w:r>
-      <w:r>
-        <w:rPr>
-          <w:lang w:val="en-US"/>
-        </w:rPr>
-        <w:t xml:space="preserve">MethodSCRIPT </w:t>
-      </w:r>
-      <w:r>
-        <w:rPr>
-          <w:lang w:val="en-NL"/>
-        </w:rPr>
-        <w:t xml:space="preserve">in a similar way. To do this, simply change the variables </w:t>
-      </w:r>
-      <w:r>
-        <w:rPr>
-          <w:rStyle w:val="code"/>
-          <w:lang w:val="en-NL"/>
-        </w:rPr>
-        <w:t>COLUMN_NAMES</w:t>
-      </w:r>
-      <w:r>
-        <w:rPr>
-          <w:lang w:val="en-NL"/>
-        </w:rPr>
-        <w:t xml:space="preserve">, </w:t>
-      </w:r>
-      <w:r>
-        <w:rPr>
-          <w:rStyle w:val="code"/>
-          <w:lang w:val="en-NL"/>
-        </w:rPr>
-        <w:t>XAXIS_COLUMN_INDEX</w:t>
-      </w:r>
-      <w:r>
-        <w:rPr>
-          <w:lang w:val="en-NL"/>
-        </w:rPr>
-        <w:t xml:space="preserve"> and </w:t>
-      </w:r>
-      <w:r>
-        <w:rPr>
-          <w:rStyle w:val="code"/>
-          <w:lang w:val="en-NL"/>
-        </w:rPr>
-        <w:t>YAXIS_COLUMN_INDICES</w:t>
-      </w:r>
-      <w:r>
-        <w:rPr>
-          <w:lang w:val="en-NL"/>
-        </w:rPr>
-        <w:t xml:space="preserve"> to configure which columns to plot and which names to use in the figure.</w:t>
-      </w:r>
-    </w:p>
-    <w:p>
-      <w:pPr>
-        <w:rPr>
-          <w:lang w:val="en-US"/>
-        </w:rPr>
-      </w:pPr>
-    </w:p>
-    <w:p>
-      <w:pPr>
-        <w:keepNext/>
-        <w:textboxTightWrap w:val="none"/>
-      </w:pPr>
-      <w:r>
-        <w:rPr>
-          <w:noProof/>
-        </w:rPr>
-        <w:drawing>
-          <wp:inline distT="0" distB="0" distL="0" distR="0" wp14:anchorId="67BC911B" wp14:editId="17754C9F">
-            <wp:extent cx="5629275" cy="4042629"/>
-            <wp:effectExtent l="0" t="0" r="0" b="0"/>
-            <wp:docPr id="1" name="Picture 1" descr="Chart&#10;&#10;Description automatically generated"/>
-            <wp:cNvGraphicFramePr>
-              <a:graphicFrameLocks xmlns:a="http://schemas.openxmlformats.org/drawingml/2006/main" noChangeAspect="1"/>
-            </wp:cNvGraphicFramePr>
-            <a:graphic xmlns:a="http://schemas.openxmlformats.org/drawingml/2006/main">
-              <a:graphicData uri="http://schemas.openxmlformats.org/drawingml/2006/picture">
-                <pic:pic xmlns:pic="http://schemas.openxmlformats.org/drawingml/2006/picture">
-                  <pic:nvPicPr>
-                    <pic:cNvPr id="1" name="Picture 1" descr="Chart&#10;&#10;Description automatically generated"/>
-                    <pic:cNvPicPr/>
-                  </pic:nvPicPr>
-                  <pic:blipFill>
-                    <a:blip r:embed="rId18"/>
-                    <a:stretch>
-                      <a:fillRect/>
-                    </a:stretch>
-                  </pic:blipFill>
-                  <pic:spPr>
-                    <a:xfrm>
-                      <a:off x="0" y="0"/>
-                      <a:ext cx="5653790" cy="4060234"/>
-                    </a:xfrm>
-                    <a:prstGeom prst="rect">
-                      <a:avLst/>
-                    </a:prstGeom>
-                  </pic:spPr>
-                </pic:pic>
-              </a:graphicData>
-            </a:graphic>
-          </wp:inline>
-        </w:drawing>
-      </w:r>
-    </w:p>
-    <w:p>
-      <w:pPr>
-        <w:pStyle w:val="Caption"/>
-        <w:jc w:val="left"/>
-      </w:pPr>
-      <w:bookmarkStart w:id="1" w:name="_Ref83394735"/>
-      <w:r>
-        <w:t xml:space="preserve">Figure </w:t>
-      </w:r>
-      <w:r>
-        <w:fldChar w:fldCharType="begin"/>
-      </w:r>
-      <w:r>
-        <w:instrText xml:space="preserve"> SEQ Figure \* ARABIC </w:instrText>
-      </w:r>
-      <w:r>
-        <w:fldChar w:fldCharType="separate"/>
-      </w:r>
-      <w:r>
-        <w:rPr>
-          <w:noProof/>
-        </w:rPr>
-        <w:t>4</w:t>
-      </w:r>
-      <w:r>
-        <w:fldChar w:fldCharType="end"/>
-      </w:r>
-      <w:bookmarkEnd w:id="1"/>
-      <w:r>
         <w:t xml:space="preserve">: SWV </w:t>
       </w:r>
       <w:r>
-        <w:t>on PalmSens Dummy Cell WE A (</w:t>
-      </w:r>
-      <w:proofErr w:type="spellStart"/>
-      <w:r>
-        <w:t>RedOx</w:t>
-      </w:r>
-      <w:proofErr w:type="spellEnd"/>
-      <w:r>
-        <w:t xml:space="preserve"> circuit)</w:t>
+        <w:t>on PalmSens Dummy Cell WE A (RedOx circuit)</w:t>
       </w:r>
     </w:p>
     <w:p>
@@ -3126,7 +2866,6 @@
         </w:rPr>
         <w:t xml:space="preserve">A few external modules are used in the examples. For serial communication, the </w:t>
       </w:r>
-      <w:proofErr w:type="spellStart"/>
       <w:r>
         <w:rPr>
           <w:rStyle w:val="code"/>
@@ -3134,7 +2873,6 @@
         </w:rPr>
         <w:t>pyserial</w:t>
       </w:r>
-      <w:proofErr w:type="spellEnd"/>
       <w:r>
         <w:rPr>
           <w:rFonts w:eastAsiaTheme="majorEastAsia"/>
@@ -3156,7 +2894,6 @@
         </w:rPr>
         <w:t xml:space="preserve"> and </w:t>
       </w:r>
-      <w:proofErr w:type="spellStart"/>
       <w:r>
         <w:rPr>
           <w:rStyle w:val="code"/>
@@ -3164,7 +2901,6 @@
         </w:rPr>
         <w:t>numpy</w:t>
       </w:r>
-      <w:proofErr w:type="spellEnd"/>
       <w:r>
         <w:rPr>
           <w:rFonts w:eastAsiaTheme="majorEastAsia"/>
@@ -3225,7 +2961,6 @@
         </w:rPr>
         <w:t xml:space="preserve">It is recommended to create a virtual environment using the </w:t>
       </w:r>
-      <w:proofErr w:type="spellStart"/>
       <w:r>
         <w:rPr>
           <w:rStyle w:val="code"/>
@@ -3233,7 +2968,6 @@
         </w:rPr>
         <w:t>venv</w:t>
       </w:r>
-      <w:proofErr w:type="spellEnd"/>
       <w:r>
         <w:rPr>
           <w:rFonts w:eastAsiaTheme="majorEastAsia"/>
@@ -3288,7 +3022,6 @@
         </w:rPr>
         <w:t xml:space="preserve">use the </w:t>
       </w:r>
-      <w:proofErr w:type="spellStart"/>
       <w:r>
         <w:rPr>
           <w:i/>
@@ -3303,7 +3036,6 @@
         </w:rPr>
         <w:t>erial</w:t>
       </w:r>
-      <w:proofErr w:type="spellEnd"/>
       <w:r>
         <w:rPr>
           <w:lang w:val="en-US"/>
@@ -3374,16 +3106,8 @@
         <w:rPr>
           <w:lang w:val="en-US"/>
         </w:rPr>
-        <w:t xml:space="preserve"> file and then sent to the device. In </w:t>
-      </w:r>
-      <w:proofErr w:type="spellStart"/>
-      <w:r>
-        <w:rPr>
-          <w:lang w:val="en-US"/>
-        </w:rPr>
-        <w:t>th</w:t>
-      </w:r>
-      <w:proofErr w:type="spellEnd"/>
+        <w:t xml:space="preserve"> file and then sent to the device. In th</w:t>
+      </w:r>
       <w:r>
         <w:rPr>
           <w:lang w:val="en-NL"/>
@@ -3479,92 +3203,111 @@
         </w:rPr>
         <w:t xml:space="preserve">, using the method </w:t>
       </w:r>
-      <w:proofErr w:type="spellStart"/>
       <w:r>
         <w:rPr>
           <w:rStyle w:val="code"/>
         </w:rPr>
-        <w:t>serial.readline</w:t>
-      </w:r>
-      <w:proofErr w:type="spellEnd"/>
+        <w:t>serial.readline(</w:t>
+      </w:r>
       <w:r>
         <w:rPr>
           <w:rStyle w:val="code"/>
-        </w:rPr>
-        <w:t>(</w:t>
+          <w:lang w:val="en-NL"/>
+        </w:rPr>
+        <w:t>)</w:t>
+      </w:r>
+      <w:r>
+        <w:rPr>
+          <w:lang w:val="en-NL"/>
+        </w:rPr>
+        <w:t xml:space="preserve">. </w:t>
+      </w:r>
+      <w:r>
+        <w:rPr>
+          <w:lang w:val="en-NL"/>
+        </w:rPr>
+        <w:t>In our example c</w:t>
+      </w:r>
+      <w:r>
+        <w:rPr>
+          <w:lang w:val="en-NL"/>
+        </w:rPr>
+        <w:t xml:space="preserve">ode, we provide two example methods that also demonstrate how to decode the received </w:t>
       </w:r>
       <w:r>
         <w:rPr>
           <w:rStyle w:val="code"/>
-          <w:lang w:val="en-NL"/>
-        </w:rPr>
-        <w:t>)</w:t>
-      </w:r>
-      <w:r>
-        <w:rPr>
-          <w:lang w:val="en-NL"/>
-        </w:rPr>
-        <w:t xml:space="preserve">. </w:t>
-      </w:r>
-      <w:r>
-        <w:rPr>
-          <w:lang w:val="en-NL"/>
-        </w:rPr>
-        <w:t>In our example c</w:t>
-      </w:r>
-      <w:r>
-        <w:rPr>
-          <w:lang w:val="en-NL"/>
-        </w:rPr>
-        <w:t xml:space="preserve">ode, we provide two example methods that also demonstrate how to decode the received </w:t>
+        </w:rPr>
+        <w:t>bytes</w:t>
+      </w:r>
+      <w:r>
+        <w:rPr>
+          <w:lang w:val="en-NL"/>
+        </w:rPr>
+        <w:t xml:space="preserve"> objects into </w:t>
       </w:r>
       <w:r>
         <w:rPr>
           <w:rStyle w:val="code"/>
         </w:rPr>
-        <w:t>bytes</w:t>
-      </w:r>
-      <w:r>
-        <w:rPr>
-          <w:lang w:val="en-NL"/>
-        </w:rPr>
-        <w:t xml:space="preserve"> objects into </w:t>
-      </w:r>
-      <w:r>
+        <w:t>str</w:t>
+      </w:r>
+      <w:r>
+        <w:rPr>
+          <w:lang w:val="en-NL"/>
+        </w:rPr>
+        <w:t xml:space="preserve"> objects and how to handle communication timeouts:</w:t>
+      </w:r>
+    </w:p>
+    <w:p>
+      <w:pPr>
+        <w:rPr>
+          <w:lang w:val="en-US"/>
+        </w:rPr>
+      </w:pPr>
+    </w:p>
+    <w:p>
+      <w:pPr>
         <w:rPr>
           <w:rStyle w:val="code"/>
         </w:rPr>
-        <w:t>str</w:t>
-      </w:r>
-      <w:r>
-        <w:rPr>
-          <w:lang w:val="en-NL"/>
-        </w:rPr>
-        <w:t xml:space="preserve"> objects and how to handle communication timeouts:</w:t>
-      </w:r>
-    </w:p>
-    <w:p>
-      <w:pPr>
-        <w:rPr>
-          <w:lang w:val="en-US"/>
-        </w:rPr>
-      </w:pPr>
-    </w:p>
-    <w:p>
-      <w:pPr>
+      </w:pPr>
+      <w:r>
         <w:rPr>
           <w:rStyle w:val="code"/>
         </w:rPr>
-      </w:pPr>
+        <w:t xml:space="preserve">line = </w:t>
+      </w:r>
       <w:r>
         <w:rPr>
           <w:rStyle w:val="code"/>
-        </w:rPr>
-        <w:t xml:space="preserve">line = </w:t>
+          <w:lang w:val="en-NL"/>
+        </w:rPr>
+        <w:t>instrument</w:t>
       </w:r>
       <w:r>
         <w:rPr>
           <w:rStyle w:val="code"/>
+        </w:rPr>
+        <w:t>.readline()</w:t>
+      </w:r>
+    </w:p>
+    <w:p>
+      <w:pPr>
+        <w:rPr>
+          <w:rStyle w:val="code"/>
+        </w:rPr>
+      </w:pPr>
+      <w:r>
+        <w:rPr>
+          <w:rStyle w:val="code"/>
+          <w:lang w:val="en-NL"/>
+        </w:rPr>
+        <w:t xml:space="preserve">result_lines = </w:t>
+      </w:r>
+      <w:r>
+        <w:rPr>
+          <w:rStyle w:val="code"/>
           <w:lang w:val="en-NL"/>
         </w:rPr>
         <w:t>instrument</w:t>
@@ -3572,68 +3315,9 @@
       <w:r>
         <w:rPr>
           <w:rStyle w:val="code"/>
-        </w:rPr>
-        <w:t>.</w:t>
-      </w:r>
-      <w:proofErr w:type="spellStart"/>
-      <w:r>
-        <w:rPr>
-          <w:rStyle w:val="code"/>
-        </w:rPr>
-        <w:t>readline</w:t>
-      </w:r>
-      <w:proofErr w:type="spellEnd"/>
-      <w:r>
-        <w:rPr>
-          <w:rStyle w:val="code"/>
-        </w:rPr>
-        <w:t>()</w:t>
-      </w:r>
-    </w:p>
-    <w:p>
-      <w:pPr>
-        <w:rPr>
-          <w:rStyle w:val="code"/>
-        </w:rPr>
-      </w:pPr>
-      <w:proofErr w:type="spellStart"/>
-      <w:r>
-        <w:rPr>
-          <w:rStyle w:val="code"/>
-          <w:lang w:val="en-NL"/>
-        </w:rPr>
-        <w:t>result_lines</w:t>
-      </w:r>
-      <w:proofErr w:type="spellEnd"/>
-      <w:r>
-        <w:rPr>
-          <w:rStyle w:val="code"/>
-          <w:lang w:val="en-NL"/>
-        </w:rPr>
-        <w:t xml:space="preserve"> = </w:t>
-      </w:r>
-      <w:proofErr w:type="spellStart"/>
-      <w:r>
-        <w:rPr>
-          <w:rStyle w:val="code"/>
-          <w:lang w:val="en-NL"/>
-        </w:rPr>
-        <w:t>instrument</w:t>
-      </w:r>
-      <w:r>
-        <w:rPr>
-          <w:rStyle w:val="code"/>
-          <w:lang w:val="en-NL"/>
-        </w:rPr>
-        <w:t>.readlines_until_end</w:t>
-      </w:r>
-      <w:proofErr w:type="spellEnd"/>
-      <w:r>
-        <w:rPr>
-          <w:rStyle w:val="code"/>
-          <w:lang w:val="en-NL"/>
-        </w:rPr>
-        <w:t>()</w:t>
+          <w:lang w:val="en-NL"/>
+        </w:rPr>
+        <w:t>.readlines_until_end()</w:t>
       </w:r>
     </w:p>
     <w:p>
@@ -3708,19 +3392,11 @@
         </w:rPr>
         <w:t>'</w:t>
       </w:r>
-      <w:proofErr w:type="spellStart"/>
-      <w:r>
-        <w:rPr>
-          <w:lang w:val="en-US"/>
-        </w:rPr>
-        <w:t>s</w:t>
-      </w:r>
-      <w:proofErr w:type="spellEnd"/>
-      <w:r>
-        <w:rPr>
-          <w:lang w:val="en-US"/>
-        </w:rPr>
-        <w:t xml:space="preserve"> a set of data packages received from a Linear Sweep Voltammetry (LSV) measurement on a dummy cell with 10 k</w:t>
+      <w:r>
+        <w:rPr>
+          <w:lang w:val="en-US"/>
+        </w:rPr>
+        <w:t>s a set of data packages received from a Linear Sweep Voltammetry (LSV) measurement on a dummy cell with 10 k</w:t>
       </w:r>
       <w:r>
         <w:rPr>
@@ -4042,7 +3718,6 @@
         <w:rPr>
           <w:lang w:val="en-US"/>
         </w:rPr>
-        <w:lastRenderedPageBreak/>
         <w:t>“</w:t>
       </w:r>
       <w:r>
@@ -4070,20 +3745,14 @@
         <w:rPr>
           <w:lang w:val="en-US"/>
         </w:rPr>
+        <w:lastRenderedPageBreak/>
         <w:t xml:space="preserve">The data values to be received from a measurement can be sent through </w:t>
       </w:r>
       <w:r>
         <w:rPr>
           <w:lang w:val="en-US"/>
         </w:rPr>
-        <w:t>‘</w:t>
-      </w:r>
-      <w:proofErr w:type="spellStart"/>
-      <w:r>
-        <w:rPr>
-          <w:lang w:val="en-US"/>
-        </w:rPr>
-        <w:t>p</w:t>
+        <w:t>‘p</w:t>
       </w:r>
       <w:r>
         <w:rPr>
@@ -4091,7 +3760,6 @@
         </w:rPr>
         <w:t>ck</w:t>
       </w:r>
-      <w:proofErr w:type="spellEnd"/>
       <w:r>
         <w:rPr>
           <w:i/>
@@ -4425,19 +4093,11 @@
         </w:rPr>
         <w:t xml:space="preserve"> r</w:t>
       </w:r>
-      <w:proofErr w:type="spellStart"/>
-      <w:r>
-        <w:rPr>
-          <w:lang w:val="en-US"/>
-        </w:rPr>
-        <w:t>ange</w:t>
-      </w:r>
-      <w:proofErr w:type="spellEnd"/>
-      <w:r>
-        <w:rPr>
-          <w:lang w:val="en-US"/>
-        </w:rPr>
-        <w:t xml:space="preserve"> (the current range in use)</w:t>
+      <w:r>
+        <w:rPr>
+          <w:lang w:val="en-US"/>
+        </w:rPr>
+        <w:t>ange (the current range in use)</w:t>
       </w:r>
     </w:p>
     <w:p>
@@ -4484,21 +4144,12 @@
           <w:lang w:val="en-NL"/>
         </w:rPr>
       </w:pPr>
-      <w:proofErr w:type="spellStart"/>
       <w:r>
         <w:rPr>
           <w:rStyle w:val="code"/>
           <w:lang w:val="en-NL"/>
         </w:rPr>
-        <w:t>parse_mscript_data_package</w:t>
-      </w:r>
-      <w:proofErr w:type="spellEnd"/>
-      <w:r>
-        <w:rPr>
-          <w:rStyle w:val="code"/>
-          <w:lang w:val="en-NL"/>
-        </w:rPr>
-        <w:t>()</w:t>
+        <w:t>parse_mscript_data_package()</w:t>
       </w:r>
       <w:r>
         <w:rPr>
@@ -4520,7 +4171,6 @@
           <w:lang w:val="en-NL"/>
         </w:rPr>
       </w:pPr>
-      <w:proofErr w:type="spellStart"/>
       <w:r>
         <w:rPr>
           <w:rStyle w:val="code"/>
@@ -4528,7 +4178,6 @@
         </w:rPr>
         <w:t>parse_result_lines</w:t>
       </w:r>
-      <w:proofErr w:type="spellEnd"/>
       <w:r>
         <w:rPr>
           <w:rStyle w:val="code"/>
@@ -4541,21 +4190,12 @@
         </w:rPr>
         <w:t xml:space="preserve"> converts a list of received lines into a list of "curves", where each curve represents the data from one measurement loop. A curve itself is a list measurement points, each point corresponding to one response line (as parsed using </w:t>
       </w:r>
-      <w:proofErr w:type="spellStart"/>
       <w:r>
         <w:rPr>
           <w:rStyle w:val="code"/>
           <w:lang w:val="en-NL"/>
         </w:rPr>
-        <w:t>parse_mscript_data_package</w:t>
-      </w:r>
-      <w:proofErr w:type="spellEnd"/>
-      <w:r>
-        <w:rPr>
-          <w:rStyle w:val="code"/>
-          <w:lang w:val="en-NL"/>
-        </w:rPr>
-        <w:t>()</w:t>
+        <w:t>parse_mscript_data_package()</w:t>
       </w:r>
       <w:r>
         <w:rPr>
@@ -4593,7 +4233,7 @@
 </file>
 
 <file path=word/endnotes.xml><?xml version="1.0" encoding="utf-8"?>
-<w:endnotes xmlns:wpc="http://schemas.microsoft.com/office/word/2010/wordprocessingCanvas" xmlns:cx="http://schemas.microsoft.com/office/drawing/2014/chartex" xmlns:cx1="http://schemas.microsoft.com/office/drawing/2015/9/8/chartex" xmlns:cx2="http://schemas.microsoft.com/office/drawing/2015/10/21/chartex" xmlns:cx3="http://schemas.microsoft.com/office/drawing/2016/5/9/chartex" xmlns:cx4="http://schemas.microsoft.com/office/drawing/2016/5/10/chartex" xmlns:cx5="http://schemas.microsoft.com/office/drawing/2016/5/11/chartex" xmlns:cx6="http://schemas.microsoft.com/office/drawing/2016/5/12/chartex" xmlns:cx7="http://schemas.microsoft.com/office/drawing/2016/5/13/chartex" xmlns:cx8="http://schemas.microsoft.com/office/drawing/2016/5/14/chartex" xmlns:mc="http://schemas.openxmlformats.org/markup-compatibility/2006" xmlns:aink="http://schemas.microsoft.com/office/drawing/2016/ink" xmlns:am3d="http://schemas.microsoft.com/office/drawing/2017/model3d" xmlns:o="urn:schemas-microsoft-com:office:office" xmlns:r="http://schemas.openxmlformats.org/officeDocument/2006/relationships" xmlns:m="http://schemas.openxmlformats.org/officeDocument/2006/math" xmlns:v="urn:schemas-microsoft-com:vml" xmlns:wp14="http://schemas.microsoft.com/office/word/2010/wordprocessingDrawing" xmlns:wp="http://schemas.openxmlformats.org/drawingml/2006/wordprocessingDrawing" xmlns:w10="urn:schemas-microsoft-com:office:word" xmlns:w="http://schemas.openxmlformats.org/wordprocessingml/2006/main" xmlns:w14="http://schemas.microsoft.com/office/word/2010/wordml" xmlns:w15="http://schemas.microsoft.com/office/word/2012/wordml" xmlns:w16cex="http://schemas.microsoft.com/office/word/2018/wordml/cex" xmlns:w16cid="http://schemas.microsoft.com/office/word/2016/wordml/cid" xmlns:w16="http://schemas.microsoft.com/office/word/2018/wordml" xmlns:w16sdtdh="http://schemas.microsoft.com/office/word/2020/wordml/sdtdatahash" xmlns:w16se="http://schemas.microsoft.com/office/word/2015/wordml/symex" xmlns:wpg="http://schemas.microsoft.com/office/word/2010/wordprocessingGroup" xmlns:wpi="http://schemas.microsoft.com/office/word/2010/wordprocessingInk" xmlns:wne="http://schemas.microsoft.com/office/word/2006/wordml" xmlns:wps="http://schemas.microsoft.com/office/word/2010/wordprocessingShape" mc:Ignorable="w14 w15 w16se w16cid w16 w16cex w16sdtdh wp14">
+<w:endnotes xmlns:wpc="http://schemas.microsoft.com/office/word/2010/wordprocessingCanvas" xmlns:cx="http://schemas.microsoft.com/office/drawing/2014/chartex" xmlns:cx1="http://schemas.microsoft.com/office/drawing/2015/9/8/chartex" xmlns:cx2="http://schemas.microsoft.com/office/drawing/2015/10/21/chartex" xmlns:cx3="http://schemas.microsoft.com/office/drawing/2016/5/9/chartex" xmlns:cx4="http://schemas.microsoft.com/office/drawing/2016/5/10/chartex" xmlns:cx5="http://schemas.microsoft.com/office/drawing/2016/5/11/chartex" xmlns:cx6="http://schemas.microsoft.com/office/drawing/2016/5/12/chartex" xmlns:cx7="http://schemas.microsoft.com/office/drawing/2016/5/13/chartex" xmlns:cx8="http://schemas.microsoft.com/office/drawing/2016/5/14/chartex" xmlns:mc="http://schemas.openxmlformats.org/markup-compatibility/2006" xmlns:aink="http://schemas.microsoft.com/office/drawing/2016/ink" xmlns:am3d="http://schemas.microsoft.com/office/drawing/2017/model3d" xmlns:o="urn:schemas-microsoft-com:office:office" xmlns:oel="http://schemas.microsoft.com/office/2019/extlst" xmlns:r="http://schemas.openxmlformats.org/officeDocument/2006/relationships" xmlns:m="http://schemas.openxmlformats.org/officeDocument/2006/math" xmlns:v="urn:schemas-microsoft-com:vml" xmlns:wp14="http://schemas.microsoft.com/office/word/2010/wordprocessingDrawing" xmlns:wp="http://schemas.openxmlformats.org/drawingml/2006/wordprocessingDrawing" xmlns:w10="urn:schemas-microsoft-com:office:word" xmlns:w="http://schemas.openxmlformats.org/wordprocessingml/2006/main" xmlns:w14="http://schemas.microsoft.com/office/word/2010/wordml" xmlns:w15="http://schemas.microsoft.com/office/word/2012/wordml" xmlns:w16cex="http://schemas.microsoft.com/office/word/2018/wordml/cex" xmlns:w16cid="http://schemas.microsoft.com/office/word/2016/wordml/cid" xmlns:w16="http://schemas.microsoft.com/office/word/2018/wordml" xmlns:w16sdtdh="http://schemas.microsoft.com/office/word/2020/wordml/sdtdatahash" xmlns:w16se="http://schemas.microsoft.com/office/word/2015/wordml/symex" xmlns:wpg="http://schemas.microsoft.com/office/word/2010/wordprocessingGroup" xmlns:wpi="http://schemas.microsoft.com/office/word/2010/wordprocessingInk" xmlns:wne="http://schemas.microsoft.com/office/word/2006/wordml" xmlns:wps="http://schemas.microsoft.com/office/word/2010/wordprocessingShape" mc:Ignorable="w14 w15 w16se w16cid w16 w16cex w16sdtdh wp14">
   <w:endnote w:type="separator" w:id="-1">
     <w:p>
       <w:r>
@@ -4612,7 +4252,7 @@
 </file>
 
 <file path=word/footer1.xml><?xml version="1.0" encoding="utf-8"?>
-<w:ftr xmlns:wpc="http://schemas.microsoft.com/office/word/2010/wordprocessingCanvas" xmlns:cx="http://schemas.microsoft.com/office/drawing/2014/chartex" xmlns:cx1="http://schemas.microsoft.com/office/drawing/2015/9/8/chartex" xmlns:cx2="http://schemas.microsoft.com/office/drawing/2015/10/21/chartex" xmlns:cx3="http://schemas.microsoft.com/office/drawing/2016/5/9/chartex" xmlns:cx4="http://schemas.microsoft.com/office/drawing/2016/5/10/chartex" xmlns:cx5="http://schemas.microsoft.com/office/drawing/2016/5/11/chartex" xmlns:cx6="http://schemas.microsoft.com/office/drawing/2016/5/12/chartex" xmlns:cx7="http://schemas.microsoft.com/office/drawing/2016/5/13/chartex" xmlns:cx8="http://schemas.microsoft.com/office/drawing/2016/5/14/chartex" xmlns:mc="http://schemas.openxmlformats.org/markup-compatibility/2006" xmlns:aink="http://schemas.microsoft.com/office/drawing/2016/ink" xmlns:am3d="http://schemas.microsoft.com/office/drawing/2017/model3d" xmlns:o="urn:schemas-microsoft-com:office:office" xmlns:r="http://schemas.openxmlformats.org/officeDocument/2006/relationships" xmlns:m="http://schemas.openxmlformats.org/officeDocument/2006/math" xmlns:v="urn:schemas-microsoft-com:vml" xmlns:wp14="http://schemas.microsoft.com/office/word/2010/wordprocessingDrawing" xmlns:wp="http://schemas.openxmlformats.org/drawingml/2006/wordprocessingDrawing" xmlns:w10="urn:schemas-microsoft-com:office:word" xmlns:w="http://schemas.openxmlformats.org/wordprocessingml/2006/main" xmlns:w14="http://schemas.microsoft.com/office/word/2010/wordml" xmlns:w15="http://schemas.microsoft.com/office/word/2012/wordml" xmlns:w16cex="http://schemas.microsoft.com/office/word/2018/wordml/cex" xmlns:w16cid="http://schemas.microsoft.com/office/word/2016/wordml/cid" xmlns:w16="http://schemas.microsoft.com/office/word/2018/wordml" xmlns:w16sdtdh="http://schemas.microsoft.com/office/word/2020/wordml/sdtdatahash" xmlns:w16se="http://schemas.microsoft.com/office/word/2015/wordml/symex" xmlns:wpg="http://schemas.microsoft.com/office/word/2010/wordprocessingGroup" xmlns:wpi="http://schemas.microsoft.com/office/word/2010/wordprocessingInk" xmlns:wne="http://schemas.microsoft.com/office/word/2006/wordml" xmlns:wps="http://schemas.microsoft.com/office/word/2010/wordprocessingShape" mc:Ignorable="w14 w15 w16se w16cid w16 w16cex w16sdtdh wp14">
+<w:ftr xmlns:wpc="http://schemas.microsoft.com/office/word/2010/wordprocessingCanvas" xmlns:cx="http://schemas.microsoft.com/office/drawing/2014/chartex" xmlns:cx1="http://schemas.microsoft.com/office/drawing/2015/9/8/chartex" xmlns:cx2="http://schemas.microsoft.com/office/drawing/2015/10/21/chartex" xmlns:cx3="http://schemas.microsoft.com/office/drawing/2016/5/9/chartex" xmlns:cx4="http://schemas.microsoft.com/office/drawing/2016/5/10/chartex" xmlns:cx5="http://schemas.microsoft.com/office/drawing/2016/5/11/chartex" xmlns:cx6="http://schemas.microsoft.com/office/drawing/2016/5/12/chartex" xmlns:cx7="http://schemas.microsoft.com/office/drawing/2016/5/13/chartex" xmlns:cx8="http://schemas.microsoft.com/office/drawing/2016/5/14/chartex" xmlns:mc="http://schemas.openxmlformats.org/markup-compatibility/2006" xmlns:aink="http://schemas.microsoft.com/office/drawing/2016/ink" xmlns:am3d="http://schemas.microsoft.com/office/drawing/2017/model3d" xmlns:o="urn:schemas-microsoft-com:office:office" xmlns:oel="http://schemas.microsoft.com/office/2019/extlst" xmlns:r="http://schemas.openxmlformats.org/officeDocument/2006/relationships" xmlns:m="http://schemas.openxmlformats.org/officeDocument/2006/math" xmlns:v="urn:schemas-microsoft-com:vml" xmlns:wp14="http://schemas.microsoft.com/office/word/2010/wordprocessingDrawing" xmlns:wp="http://schemas.openxmlformats.org/drawingml/2006/wordprocessingDrawing" xmlns:w10="urn:schemas-microsoft-com:office:word" xmlns:w="http://schemas.openxmlformats.org/wordprocessingml/2006/main" xmlns:w14="http://schemas.microsoft.com/office/word/2010/wordml" xmlns:w15="http://schemas.microsoft.com/office/word/2012/wordml" xmlns:w16cex="http://schemas.microsoft.com/office/word/2018/wordml/cex" xmlns:w16cid="http://schemas.microsoft.com/office/word/2016/wordml/cid" xmlns:w16="http://schemas.microsoft.com/office/word/2018/wordml" xmlns:w16sdtdh="http://schemas.microsoft.com/office/word/2020/wordml/sdtdatahash" xmlns:w16se="http://schemas.microsoft.com/office/word/2015/wordml/symex" xmlns:wpg="http://schemas.microsoft.com/office/word/2010/wordprocessingGroup" xmlns:wpi="http://schemas.microsoft.com/office/word/2010/wordprocessingInk" xmlns:wne="http://schemas.microsoft.com/office/word/2006/wordml" xmlns:wps="http://schemas.microsoft.com/office/word/2010/wordprocessingShape" mc:Ignorable="w14 w15 w16se w16cid w16 w16cex w16sdtdh wp14">
   <w:sdt>
     <w:sdtPr>
       <w:id w:val="268747214"/>
@@ -4621,7 +4261,6 @@
         <w:docPartUnique/>
       </w:docPartObj>
     </w:sdtPr>
-    <w:sdtEndPr/>
     <w:sdtContent>
       <w:p>
         <w:pPr>
@@ -4661,7 +4300,7 @@
 </file>
 
 <file path=word/footer2.xml><?xml version="1.0" encoding="utf-8"?>
-<w:ftr xmlns:wpc="http://schemas.microsoft.com/office/word/2010/wordprocessingCanvas" xmlns:cx="http://schemas.microsoft.com/office/drawing/2014/chartex" xmlns:cx1="http://schemas.microsoft.com/office/drawing/2015/9/8/chartex" xmlns:cx2="http://schemas.microsoft.com/office/drawing/2015/10/21/chartex" xmlns:cx3="http://schemas.microsoft.com/office/drawing/2016/5/9/chartex" xmlns:cx4="http://schemas.microsoft.com/office/drawing/2016/5/10/chartex" xmlns:cx5="http://schemas.microsoft.com/office/drawing/2016/5/11/chartex" xmlns:cx6="http://schemas.microsoft.com/office/drawing/2016/5/12/chartex" xmlns:cx7="http://schemas.microsoft.com/office/drawing/2016/5/13/chartex" xmlns:cx8="http://schemas.microsoft.com/office/drawing/2016/5/14/chartex" xmlns:mc="http://schemas.openxmlformats.org/markup-compatibility/2006" xmlns:aink="http://schemas.microsoft.com/office/drawing/2016/ink" xmlns:am3d="http://schemas.microsoft.com/office/drawing/2017/model3d" xmlns:o="urn:schemas-microsoft-com:office:office" xmlns:r="http://schemas.openxmlformats.org/officeDocument/2006/relationships" xmlns:m="http://schemas.openxmlformats.org/officeDocument/2006/math" xmlns:v="urn:schemas-microsoft-com:vml" xmlns:wp14="http://schemas.microsoft.com/office/word/2010/wordprocessingDrawing" xmlns:wp="http://schemas.openxmlformats.org/drawingml/2006/wordprocessingDrawing" xmlns:w10="urn:schemas-microsoft-com:office:word" xmlns:w="http://schemas.openxmlformats.org/wordprocessingml/2006/main" xmlns:w14="http://schemas.microsoft.com/office/word/2010/wordml" xmlns:w15="http://schemas.microsoft.com/office/word/2012/wordml" xmlns:w16cex="http://schemas.microsoft.com/office/word/2018/wordml/cex" xmlns:w16cid="http://schemas.microsoft.com/office/word/2016/wordml/cid" xmlns:w16="http://schemas.microsoft.com/office/word/2018/wordml" xmlns:w16sdtdh="http://schemas.microsoft.com/office/word/2020/wordml/sdtdatahash" xmlns:w16se="http://schemas.microsoft.com/office/word/2015/wordml/symex" xmlns:wpg="http://schemas.microsoft.com/office/word/2010/wordprocessingGroup" xmlns:wpi="http://schemas.microsoft.com/office/word/2010/wordprocessingInk" xmlns:wne="http://schemas.microsoft.com/office/word/2006/wordml" xmlns:wps="http://schemas.microsoft.com/office/word/2010/wordprocessingShape" mc:Ignorable="w14 w15 w16se w16cid w16 w16cex w16sdtdh wp14">
+<w:ftr xmlns:wpc="http://schemas.microsoft.com/office/word/2010/wordprocessingCanvas" xmlns:cx="http://schemas.microsoft.com/office/drawing/2014/chartex" xmlns:cx1="http://schemas.microsoft.com/office/drawing/2015/9/8/chartex" xmlns:cx2="http://schemas.microsoft.com/office/drawing/2015/10/21/chartex" xmlns:cx3="http://schemas.microsoft.com/office/drawing/2016/5/9/chartex" xmlns:cx4="http://schemas.microsoft.com/office/drawing/2016/5/10/chartex" xmlns:cx5="http://schemas.microsoft.com/office/drawing/2016/5/11/chartex" xmlns:cx6="http://schemas.microsoft.com/office/drawing/2016/5/12/chartex" xmlns:cx7="http://schemas.microsoft.com/office/drawing/2016/5/13/chartex" xmlns:cx8="http://schemas.microsoft.com/office/drawing/2016/5/14/chartex" xmlns:mc="http://schemas.openxmlformats.org/markup-compatibility/2006" xmlns:aink="http://schemas.microsoft.com/office/drawing/2016/ink" xmlns:am3d="http://schemas.microsoft.com/office/drawing/2017/model3d" xmlns:o="urn:schemas-microsoft-com:office:office" xmlns:oel="http://schemas.microsoft.com/office/2019/extlst" xmlns:r="http://schemas.openxmlformats.org/officeDocument/2006/relationships" xmlns:m="http://schemas.openxmlformats.org/officeDocument/2006/math" xmlns:v="urn:schemas-microsoft-com:vml" xmlns:wp14="http://schemas.microsoft.com/office/word/2010/wordprocessingDrawing" xmlns:wp="http://schemas.openxmlformats.org/drawingml/2006/wordprocessingDrawing" xmlns:w10="urn:schemas-microsoft-com:office:word" xmlns:w="http://schemas.openxmlformats.org/wordprocessingml/2006/main" xmlns:w14="http://schemas.microsoft.com/office/word/2010/wordml" xmlns:w15="http://schemas.microsoft.com/office/word/2012/wordml" xmlns:w16cex="http://schemas.microsoft.com/office/word/2018/wordml/cex" xmlns:w16cid="http://schemas.microsoft.com/office/word/2016/wordml/cid" xmlns:w16="http://schemas.microsoft.com/office/word/2018/wordml" xmlns:w16sdtdh="http://schemas.microsoft.com/office/word/2020/wordml/sdtdatahash" xmlns:w16se="http://schemas.microsoft.com/office/word/2015/wordml/symex" xmlns:wpg="http://schemas.microsoft.com/office/word/2010/wordprocessingGroup" xmlns:wpi="http://schemas.microsoft.com/office/word/2010/wordprocessingInk" xmlns:wne="http://schemas.microsoft.com/office/word/2006/wordml" xmlns:wps="http://schemas.microsoft.com/office/word/2010/wordprocessingShape" mc:Ignorable="w14 w15 w16se w16cid w16 w16cex w16sdtdh wp14">
   <w:sdt>
     <w:sdtPr>
       <w:id w:val="1941570202"/>
@@ -4670,7 +4309,6 @@
         <w:docPartUnique/>
       </w:docPartObj>
     </w:sdtPr>
-    <w:sdtEndPr/>
     <w:sdtContent>
       <w:p>
         <w:pPr>
@@ -4737,7 +4375,7 @@
 </file>
 
 <file path=word/footnotes.xml><?xml version="1.0" encoding="utf-8"?>
-<w:footnotes xmlns:wpc="http://schemas.microsoft.com/office/word/2010/wordprocessingCanvas" xmlns:cx="http://schemas.microsoft.com/office/drawing/2014/chartex" xmlns:cx1="http://schemas.microsoft.com/office/drawing/2015/9/8/chartex" xmlns:cx2="http://schemas.microsoft.com/office/drawing/2015/10/21/chartex" xmlns:cx3="http://schemas.microsoft.com/office/drawing/2016/5/9/chartex" xmlns:cx4="http://schemas.microsoft.com/office/drawing/2016/5/10/chartex" xmlns:cx5="http://schemas.microsoft.com/office/drawing/2016/5/11/chartex" xmlns:cx6="http://schemas.microsoft.com/office/drawing/2016/5/12/chartex" xmlns:cx7="http://schemas.microsoft.com/office/drawing/2016/5/13/chartex" xmlns:cx8="http://schemas.microsoft.com/office/drawing/2016/5/14/chartex" xmlns:mc="http://schemas.openxmlformats.org/markup-compatibility/2006" xmlns:aink="http://schemas.microsoft.com/office/drawing/2016/ink" xmlns:am3d="http://schemas.microsoft.com/office/drawing/2017/model3d" xmlns:o="urn:schemas-microsoft-com:office:office" xmlns:r="http://schemas.openxmlformats.org/officeDocument/2006/relationships" xmlns:m="http://schemas.openxmlformats.org/officeDocument/2006/math" xmlns:v="urn:schemas-microsoft-com:vml" xmlns:wp14="http://schemas.microsoft.com/office/word/2010/wordprocessingDrawing" xmlns:wp="http://schemas.openxmlformats.org/drawingml/2006/wordprocessingDrawing" xmlns:w10="urn:schemas-microsoft-com:office:word" xmlns:w="http://schemas.openxmlformats.org/wordprocessingml/2006/main" xmlns:w14="http://schemas.microsoft.com/office/word/2010/wordml" xmlns:w15="http://schemas.microsoft.com/office/word/2012/wordml" xmlns:w16cex="http://schemas.microsoft.com/office/word/2018/wordml/cex" xmlns:w16cid="http://schemas.microsoft.com/office/word/2016/wordml/cid" xmlns:w16="http://schemas.microsoft.com/office/word/2018/wordml" xmlns:w16sdtdh="http://schemas.microsoft.com/office/word/2020/wordml/sdtdatahash" xmlns:w16se="http://schemas.microsoft.com/office/word/2015/wordml/symex" xmlns:wpg="http://schemas.microsoft.com/office/word/2010/wordprocessingGroup" xmlns:wpi="http://schemas.microsoft.com/office/word/2010/wordprocessingInk" xmlns:wne="http://schemas.microsoft.com/office/word/2006/wordml" xmlns:wps="http://schemas.microsoft.com/office/word/2010/wordprocessingShape" mc:Ignorable="w14 w15 w16se w16cid w16 w16cex w16sdtdh wp14">
+<w:footnotes xmlns:wpc="http://schemas.microsoft.com/office/word/2010/wordprocessingCanvas" xmlns:cx="http://schemas.microsoft.com/office/drawing/2014/chartex" xmlns:cx1="http://schemas.microsoft.com/office/drawing/2015/9/8/chartex" xmlns:cx2="http://schemas.microsoft.com/office/drawing/2015/10/21/chartex" xmlns:cx3="http://schemas.microsoft.com/office/drawing/2016/5/9/chartex" xmlns:cx4="http://schemas.microsoft.com/office/drawing/2016/5/10/chartex" xmlns:cx5="http://schemas.microsoft.com/office/drawing/2016/5/11/chartex" xmlns:cx6="http://schemas.microsoft.com/office/drawing/2016/5/12/chartex" xmlns:cx7="http://schemas.microsoft.com/office/drawing/2016/5/13/chartex" xmlns:cx8="http://schemas.microsoft.com/office/drawing/2016/5/14/chartex" xmlns:mc="http://schemas.openxmlformats.org/markup-compatibility/2006" xmlns:aink="http://schemas.microsoft.com/office/drawing/2016/ink" xmlns:am3d="http://schemas.microsoft.com/office/drawing/2017/model3d" xmlns:o="urn:schemas-microsoft-com:office:office" xmlns:oel="http://schemas.microsoft.com/office/2019/extlst" xmlns:r="http://schemas.openxmlformats.org/officeDocument/2006/relationships" xmlns:m="http://schemas.openxmlformats.org/officeDocument/2006/math" xmlns:v="urn:schemas-microsoft-com:vml" xmlns:wp14="http://schemas.microsoft.com/office/word/2010/wordprocessingDrawing" xmlns:wp="http://schemas.openxmlformats.org/drawingml/2006/wordprocessingDrawing" xmlns:w10="urn:schemas-microsoft-com:office:word" xmlns:w="http://schemas.openxmlformats.org/wordprocessingml/2006/main" xmlns:w14="http://schemas.microsoft.com/office/word/2010/wordml" xmlns:w15="http://schemas.microsoft.com/office/word/2012/wordml" xmlns:w16cex="http://schemas.microsoft.com/office/word/2018/wordml/cex" xmlns:w16cid="http://schemas.microsoft.com/office/word/2016/wordml/cid" xmlns:w16="http://schemas.microsoft.com/office/word/2018/wordml" xmlns:w16sdtdh="http://schemas.microsoft.com/office/word/2020/wordml/sdtdatahash" xmlns:w16se="http://schemas.microsoft.com/office/word/2015/wordml/symex" xmlns:wpg="http://schemas.microsoft.com/office/word/2010/wordprocessingGroup" xmlns:wpi="http://schemas.microsoft.com/office/word/2010/wordprocessingInk" xmlns:wne="http://schemas.microsoft.com/office/word/2006/wordml" xmlns:wps="http://schemas.microsoft.com/office/word/2010/wordprocessingShape" mc:Ignorable="w14 w15 w16se w16cid w16 w16cex w16sdtdh wp14">
   <w:footnote w:type="separator" w:id="-1">
     <w:p>
       <w:r>
@@ -4756,7 +4394,7 @@
 </file>
 
 <file path=word/header1.xml><?xml version="1.0" encoding="utf-8"?>
-<w:hdr xmlns:wpc="http://schemas.microsoft.com/office/word/2010/wordprocessingCanvas" xmlns:cx="http://schemas.microsoft.com/office/drawing/2014/chartex" xmlns:cx1="http://schemas.microsoft.com/office/drawing/2015/9/8/chartex" xmlns:cx2="http://schemas.microsoft.com/office/drawing/2015/10/21/chartex" xmlns:cx3="http://schemas.microsoft.com/office/drawing/2016/5/9/chartex" xmlns:cx4="http://schemas.microsoft.com/office/drawing/2016/5/10/chartex" xmlns:cx5="http://schemas.microsoft.com/office/drawing/2016/5/11/chartex" xmlns:cx6="http://schemas.microsoft.com/office/drawing/2016/5/12/chartex" xmlns:cx7="http://schemas.microsoft.com/office/drawing/2016/5/13/chartex" xmlns:cx8="http://schemas.microsoft.com/office/drawing/2016/5/14/chartex" xmlns:mc="http://schemas.openxmlformats.org/markup-compatibility/2006" xmlns:aink="http://schemas.microsoft.com/office/drawing/2016/ink" xmlns:am3d="http://schemas.microsoft.com/office/drawing/2017/model3d" xmlns:o="urn:schemas-microsoft-com:office:office" xmlns:r="http://schemas.openxmlformats.org/officeDocument/2006/relationships" xmlns:m="http://schemas.openxmlformats.org/officeDocument/2006/math" xmlns:v="urn:schemas-microsoft-com:vml" xmlns:wp14="http://schemas.microsoft.com/office/word/2010/wordprocessingDrawing" xmlns:wp="http://schemas.openxmlformats.org/drawingml/2006/wordprocessingDrawing" xmlns:w10="urn:schemas-microsoft-com:office:word" xmlns:w="http://schemas.openxmlformats.org/wordprocessingml/2006/main" xmlns:w14="http://schemas.microsoft.com/office/word/2010/wordml" xmlns:w15="http://schemas.microsoft.com/office/word/2012/wordml" xmlns:w16cex="http://schemas.microsoft.com/office/word/2018/wordml/cex" xmlns:w16cid="http://schemas.microsoft.com/office/word/2016/wordml/cid" xmlns:w16="http://schemas.microsoft.com/office/word/2018/wordml" xmlns:w16sdtdh="http://schemas.microsoft.com/office/word/2020/wordml/sdtdatahash" xmlns:w16se="http://schemas.microsoft.com/office/word/2015/wordml/symex" xmlns:wpg="http://schemas.microsoft.com/office/word/2010/wordprocessingGroup" xmlns:wpi="http://schemas.microsoft.com/office/word/2010/wordprocessingInk" xmlns:wne="http://schemas.microsoft.com/office/word/2006/wordml" xmlns:wps="http://schemas.microsoft.com/office/word/2010/wordprocessingShape" mc:Ignorable="w14 w15 w16se w16cid w16 w16cex w16sdtdh wp14">
+<w:hdr xmlns:wpc="http://schemas.microsoft.com/office/word/2010/wordprocessingCanvas" xmlns:cx="http://schemas.microsoft.com/office/drawing/2014/chartex" xmlns:cx1="http://schemas.microsoft.com/office/drawing/2015/9/8/chartex" xmlns:cx2="http://schemas.microsoft.com/office/drawing/2015/10/21/chartex" xmlns:cx3="http://schemas.microsoft.com/office/drawing/2016/5/9/chartex" xmlns:cx4="http://schemas.microsoft.com/office/drawing/2016/5/10/chartex" xmlns:cx5="http://schemas.microsoft.com/office/drawing/2016/5/11/chartex" xmlns:cx6="http://schemas.microsoft.com/office/drawing/2016/5/12/chartex" xmlns:cx7="http://schemas.microsoft.com/office/drawing/2016/5/13/chartex" xmlns:cx8="http://schemas.microsoft.com/office/drawing/2016/5/14/chartex" xmlns:mc="http://schemas.openxmlformats.org/markup-compatibility/2006" xmlns:aink="http://schemas.microsoft.com/office/drawing/2016/ink" xmlns:am3d="http://schemas.microsoft.com/office/drawing/2017/model3d" xmlns:o="urn:schemas-microsoft-com:office:office" xmlns:oel="http://schemas.microsoft.com/office/2019/extlst" xmlns:r="http://schemas.openxmlformats.org/officeDocument/2006/relationships" xmlns:m="http://schemas.openxmlformats.org/officeDocument/2006/math" xmlns:v="urn:schemas-microsoft-com:vml" xmlns:wp14="http://schemas.microsoft.com/office/word/2010/wordprocessingDrawing" xmlns:wp="http://schemas.openxmlformats.org/drawingml/2006/wordprocessingDrawing" xmlns:w10="urn:schemas-microsoft-com:office:word" xmlns:w="http://schemas.openxmlformats.org/wordprocessingml/2006/main" xmlns:w14="http://schemas.microsoft.com/office/word/2010/wordml" xmlns:w15="http://schemas.microsoft.com/office/word/2012/wordml" xmlns:w16cex="http://schemas.microsoft.com/office/word/2018/wordml/cex" xmlns:w16cid="http://schemas.microsoft.com/office/word/2016/wordml/cid" xmlns:w16="http://schemas.microsoft.com/office/word/2018/wordml" xmlns:w16sdtdh="http://schemas.microsoft.com/office/word/2020/wordml/sdtdatahash" xmlns:w16se="http://schemas.microsoft.com/office/word/2015/wordml/symex" xmlns:wpg="http://schemas.microsoft.com/office/word/2010/wordprocessingGroup" xmlns:wpi="http://schemas.microsoft.com/office/word/2010/wordprocessingInk" xmlns:wne="http://schemas.microsoft.com/office/word/2006/wordml" xmlns:wps="http://schemas.microsoft.com/office/word/2010/wordprocessingShape" mc:Ignorable="w14 w15 w16se w16cid w16 w16cex w16sdtdh wp14">
   <w:p>
     <w:pPr>
       <w:pStyle w:val="Header"/>
@@ -4838,7 +4476,6 @@
                               <w:dataBinding w:prefixMappings="xmlns:ns0='http://purl.org/dc/elements/1.1/' xmlns:ns1='http://schemas.openxmlformats.org/package/2006/metadata/core-properties' " w:xpath="/ns1:coreProperties[1]/ns0:title[1]" w:storeItemID="{6C3C8BC8-F283-45AE-878A-BAB7291924A1}"/>
                               <w:text/>
                             </w:sdtPr>
-                            <w:sdtEndPr/>
                             <w:sdtContent>
                               <w:r>
                                 <w:rPr>
@@ -4868,7 +4505,7 @@
         </mc:Choice>
         <mc:Fallback>
           <w:pict>
-            <v:rect w14:anchorId="09C28DE6" id="Rechthoek 15" o:spid="_x0000_s1026" style="position:absolute;margin-left:-29.25pt;margin-top:-35.4pt;width:510.65pt;height:36.45pt;z-index:251667456;visibility:visible;mso-wrap-style:square;mso-height-percent:0;mso-wrap-distance-left:9pt;mso-wrap-distance-top:0;mso-wrap-distance-right:9pt;mso-wrap-distance-bottom:0;mso-position-horizontal:absolute;mso-position-horizontal-relative:text;mso-position-vertical:absolute;mso-position-vertical-relative:text;mso-height-percent:0;mso-height-relative:margin;v-text-anchor:middle" o:gfxdata="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" fillcolor="#358ed7" stroked="f" strokeweight="2pt">
+            <v:rect w14:anchorId="09C28DE6" id="Rechthoek 15" o:spid="_x0000_s1026" style="position:absolute;margin-left:-29.25pt;margin-top:-35.4pt;width:510.65pt;height:36.45pt;z-index:251667456;visibility:visible;mso-wrap-style:square;mso-height-percent:0;mso-wrap-distance-left:9pt;mso-wrap-distance-top:0;mso-wrap-distance-right:9pt;mso-wrap-distance-bottom:0;mso-position-horizontal:absolute;mso-position-horizontal-relative:text;mso-position-vertical:absolute;mso-position-vertical-relative:text;mso-height-percent:0;mso-height-relative:margin;v-text-anchor:middle" o:gfxdata="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" fillcolor="#358ed7" stroked="f" strokeweight="2pt">
               <v:textbox>
                 <w:txbxContent>
                   <w:p>
@@ -4890,7 +4527,6 @@
                         <w:dataBinding w:prefixMappings="xmlns:ns0='http://purl.org/dc/elements/1.1/' xmlns:ns1='http://schemas.openxmlformats.org/package/2006/metadata/core-properties' " w:xpath="/ns1:coreProperties[1]/ns0:title[1]" w:storeItemID="{6C3C8BC8-F283-45AE-878A-BAB7291924A1}"/>
                         <w:text/>
                       </w:sdtPr>
-                      <w:sdtEndPr/>
                       <w:sdtContent>
                         <w:r>
                           <w:rPr>
@@ -4913,7 +4549,7 @@
 </file>
 
 <file path=word/header2.xml><?xml version="1.0" encoding="utf-8"?>
-<w:hdr xmlns:wpc="http://schemas.microsoft.com/office/word/2010/wordprocessingCanvas" xmlns:cx="http://schemas.microsoft.com/office/drawing/2014/chartex" xmlns:cx1="http://schemas.microsoft.com/office/drawing/2015/9/8/chartex" xmlns:cx2="http://schemas.microsoft.com/office/drawing/2015/10/21/chartex" xmlns:cx3="http://schemas.microsoft.com/office/drawing/2016/5/9/chartex" xmlns:cx4="http://schemas.microsoft.com/office/drawing/2016/5/10/chartex" xmlns:cx5="http://schemas.microsoft.com/office/drawing/2016/5/11/chartex" xmlns:cx6="http://schemas.microsoft.com/office/drawing/2016/5/12/chartex" xmlns:cx7="http://schemas.microsoft.com/office/drawing/2016/5/13/chartex" xmlns:cx8="http://schemas.microsoft.com/office/drawing/2016/5/14/chartex" xmlns:mc="http://schemas.openxmlformats.org/markup-compatibility/2006" xmlns:aink="http://schemas.microsoft.com/office/drawing/2016/ink" xmlns:am3d="http://schemas.microsoft.com/office/drawing/2017/model3d" xmlns:o="urn:schemas-microsoft-com:office:office" xmlns:r="http://schemas.openxmlformats.org/officeDocument/2006/relationships" xmlns:m="http://schemas.openxmlformats.org/officeDocument/2006/math" xmlns:v="urn:schemas-microsoft-com:vml" xmlns:wp14="http://schemas.microsoft.com/office/word/2010/wordprocessingDrawing" xmlns:wp="http://schemas.openxmlformats.org/drawingml/2006/wordprocessingDrawing" xmlns:w10="urn:schemas-microsoft-com:office:word" xmlns:w="http://schemas.openxmlformats.org/wordprocessingml/2006/main" xmlns:w14="http://schemas.microsoft.com/office/word/2010/wordml" xmlns:w15="http://schemas.microsoft.com/office/word/2012/wordml" xmlns:w16cex="http://schemas.microsoft.com/office/word/2018/wordml/cex" xmlns:w16cid="http://schemas.microsoft.com/office/word/2016/wordml/cid" xmlns:w16="http://schemas.microsoft.com/office/word/2018/wordml" xmlns:w16sdtdh="http://schemas.microsoft.com/office/word/2020/wordml/sdtdatahash" xmlns:w16se="http://schemas.microsoft.com/office/word/2015/wordml/symex" xmlns:wpg="http://schemas.microsoft.com/office/word/2010/wordprocessingGroup" xmlns:wpi="http://schemas.microsoft.com/office/word/2010/wordprocessingInk" xmlns:wne="http://schemas.microsoft.com/office/word/2006/wordml" xmlns:wps="http://schemas.microsoft.com/office/word/2010/wordprocessingShape" mc:Ignorable="w14 w15 w16se w16cid w16 w16cex w16sdtdh wp14">
+<w:hdr xmlns:wpc="http://schemas.microsoft.com/office/word/2010/wordprocessingCanvas" xmlns:cx="http://schemas.microsoft.com/office/drawing/2014/chartex" xmlns:cx1="http://schemas.microsoft.com/office/drawing/2015/9/8/chartex" xmlns:cx2="http://schemas.microsoft.com/office/drawing/2015/10/21/chartex" xmlns:cx3="http://schemas.microsoft.com/office/drawing/2016/5/9/chartex" xmlns:cx4="http://schemas.microsoft.com/office/drawing/2016/5/10/chartex" xmlns:cx5="http://schemas.microsoft.com/office/drawing/2016/5/11/chartex" xmlns:cx6="http://schemas.microsoft.com/office/drawing/2016/5/12/chartex" xmlns:cx7="http://schemas.microsoft.com/office/drawing/2016/5/13/chartex" xmlns:cx8="http://schemas.microsoft.com/office/drawing/2016/5/14/chartex" xmlns:mc="http://schemas.openxmlformats.org/markup-compatibility/2006" xmlns:aink="http://schemas.microsoft.com/office/drawing/2016/ink" xmlns:am3d="http://schemas.microsoft.com/office/drawing/2017/model3d" xmlns:o="urn:schemas-microsoft-com:office:office" xmlns:oel="http://schemas.microsoft.com/office/2019/extlst" xmlns:r="http://schemas.openxmlformats.org/officeDocument/2006/relationships" xmlns:m="http://schemas.openxmlformats.org/officeDocument/2006/math" xmlns:v="urn:schemas-microsoft-com:vml" xmlns:wp14="http://schemas.microsoft.com/office/word/2010/wordprocessingDrawing" xmlns:wp="http://schemas.openxmlformats.org/drawingml/2006/wordprocessingDrawing" xmlns:w10="urn:schemas-microsoft-com:office:word" xmlns:w="http://schemas.openxmlformats.org/wordprocessingml/2006/main" xmlns:w14="http://schemas.microsoft.com/office/word/2010/wordml" xmlns:w15="http://schemas.microsoft.com/office/word/2012/wordml" xmlns:w16cex="http://schemas.microsoft.com/office/word/2018/wordml/cex" xmlns:w16cid="http://schemas.microsoft.com/office/word/2016/wordml/cid" xmlns:w16="http://schemas.microsoft.com/office/word/2018/wordml" xmlns:w16sdtdh="http://schemas.microsoft.com/office/word/2020/wordml/sdtdatahash" xmlns:w16se="http://schemas.microsoft.com/office/word/2015/wordml/symex" xmlns:wpg="http://schemas.microsoft.com/office/word/2010/wordprocessingGroup" xmlns:wpi="http://schemas.microsoft.com/office/word/2010/wordprocessingInk" xmlns:wne="http://schemas.microsoft.com/office/word/2006/wordml" xmlns:wps="http://schemas.microsoft.com/office/word/2010/wordprocessingShape" mc:Ignorable="w14 w15 w16se w16cid w16 w16cex w16sdtdh wp14">
   <w:p>
     <w:pPr>
       <w:pStyle w:val="Header"/>
@@ -4994,7 +4630,6 @@
                               <w:dataBinding w:prefixMappings="xmlns:ns0='http://purl.org/dc/elements/1.1/' xmlns:ns1='http://schemas.openxmlformats.org/package/2006/metadata/core-properties' " w:xpath="/ns1:coreProperties[1]/ns0:title[1]" w:storeItemID="{6C3C8BC8-F283-45AE-878A-BAB7291924A1}"/>
                               <w:text/>
                             </w:sdtPr>
-                            <w:sdtEndPr/>
                             <w:sdtContent>
                               <w:r>
                                 <w:rPr>
@@ -5024,7 +4659,7 @@
         </mc:Choice>
         <mc:Fallback>
           <w:pict>
-            <v:rect w14:anchorId="7AAB95BB" id="Rechthoek 5" o:spid="_x0000_s1027" style="position:absolute;margin-left:-12.35pt;margin-top:-35.8pt;width:510.7pt;height:36.45pt;z-index:251663360;visibility:visible;mso-wrap-style:square;mso-height-percent:0;mso-wrap-distance-left:9pt;mso-wrap-distance-top:0;mso-wrap-distance-right:9pt;mso-wrap-distance-bottom:0;mso-position-horizontal:absolute;mso-position-horizontal-relative:text;mso-position-vertical:absolute;mso-position-vertical-relative:text;mso-height-percent:0;mso-height-relative:margin;v-text-anchor:middle" o:gfxdata="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" fillcolor="#358ed7" stroked="f" strokeweight="2pt">
+            <v:rect w14:anchorId="7AAB95BB" id="Rechthoek 5" o:spid="_x0000_s1027" style="position:absolute;margin-left:-12.35pt;margin-top:-35.8pt;width:510.7pt;height:36.45pt;z-index:251663360;visibility:visible;mso-wrap-style:square;mso-height-percent:0;mso-wrap-distance-left:9pt;mso-wrap-distance-top:0;mso-wrap-distance-right:9pt;mso-wrap-distance-bottom:0;mso-position-horizontal:absolute;mso-position-horizontal-relative:text;mso-position-vertical:absolute;mso-position-vertical-relative:text;mso-height-percent:0;mso-height-relative:margin;v-text-anchor:middle" o:gfxdata="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" fillcolor="#358ed7" stroked="f" strokeweight="2pt">
               <v:textbox>
                 <w:txbxContent>
                   <w:p>
@@ -5045,7 +4680,6 @@
                         <w:dataBinding w:prefixMappings="xmlns:ns0='http://purl.org/dc/elements/1.1/' xmlns:ns1='http://schemas.openxmlformats.org/package/2006/metadata/core-properties' " w:xpath="/ns1:coreProperties[1]/ns0:title[1]" w:storeItemID="{6C3C8BC8-F283-45AE-878A-BAB7291924A1}"/>
                         <w:text/>
                       </w:sdtPr>
-                      <w:sdtEndPr/>
                       <w:sdtContent>
                         <w:r>
                           <w:rPr>
@@ -5068,7 +4702,7 @@
 </file>
 
 <file path=word/numbering.xml><?xml version="1.0" encoding="utf-8"?>
-<w:numbering xmlns:wpc="http://schemas.microsoft.com/office/word/2010/wordprocessingCanvas" xmlns:cx="http://schemas.microsoft.com/office/drawing/2014/chartex" xmlns:cx1="http://schemas.microsoft.com/office/drawing/2015/9/8/chartex" xmlns:cx2="http://schemas.microsoft.com/office/drawing/2015/10/21/chartex" xmlns:cx3="http://schemas.microsoft.com/office/drawing/2016/5/9/chartex" xmlns:cx4="http://schemas.microsoft.com/office/drawing/2016/5/10/chartex" xmlns:cx5="http://schemas.microsoft.com/office/drawing/2016/5/11/chartex" xmlns:cx6="http://schemas.microsoft.com/office/drawing/2016/5/12/chartex" xmlns:cx7="http://schemas.microsoft.com/office/drawing/2016/5/13/chartex" xmlns:cx8="http://schemas.microsoft.com/office/drawing/2016/5/14/chartex" xmlns:mc="http://schemas.openxmlformats.org/markup-compatibility/2006" xmlns:aink="http://schemas.microsoft.com/office/drawing/2016/ink" xmlns:am3d="http://schemas.microsoft.com/office/drawing/2017/model3d" xmlns:o="urn:schemas-microsoft-com:office:office" xmlns:r="http://schemas.openxmlformats.org/officeDocument/2006/relationships" xmlns:m="http://schemas.openxmlformats.org/officeDocument/2006/math" xmlns:v="urn:schemas-microsoft-com:vml" xmlns:wp14="http://schemas.microsoft.com/office/word/2010/wordprocessingDrawing" xmlns:wp="http://schemas.openxmlformats.org/drawingml/2006/wordprocessingDrawing" xmlns:w10="urn:schemas-microsoft-com:office:word" xmlns:w="http://schemas.openxmlformats.org/wordprocessingml/2006/main" xmlns:w14="http://schemas.microsoft.com/office/word/2010/wordml" xmlns:w15="http://schemas.microsoft.com/office/word/2012/wordml" xmlns:w16cex="http://schemas.microsoft.com/office/word/2018/wordml/cex" xmlns:w16cid="http://schemas.microsoft.com/office/word/2016/wordml/cid" xmlns:w16="http://schemas.microsoft.com/office/word/2018/wordml" xmlns:w16sdtdh="http://schemas.microsoft.com/office/word/2020/wordml/sdtdatahash" xmlns:w16se="http://schemas.microsoft.com/office/word/2015/wordml/symex" xmlns:wpg="http://schemas.microsoft.com/office/word/2010/wordprocessingGroup" xmlns:wpi="http://schemas.microsoft.com/office/word/2010/wordprocessingInk" xmlns:wne="http://schemas.microsoft.com/office/word/2006/wordml" xmlns:wps="http://schemas.microsoft.com/office/word/2010/wordprocessingShape" mc:Ignorable="w14 w15 w16se w16cid w16 w16cex w16sdtdh wp14">
+<w:numbering xmlns:wpc="http://schemas.microsoft.com/office/word/2010/wordprocessingCanvas" xmlns:cx="http://schemas.microsoft.com/office/drawing/2014/chartex" xmlns:cx1="http://schemas.microsoft.com/office/drawing/2015/9/8/chartex" xmlns:cx2="http://schemas.microsoft.com/office/drawing/2015/10/21/chartex" xmlns:cx3="http://schemas.microsoft.com/office/drawing/2016/5/9/chartex" xmlns:cx4="http://schemas.microsoft.com/office/drawing/2016/5/10/chartex" xmlns:cx5="http://schemas.microsoft.com/office/drawing/2016/5/11/chartex" xmlns:cx6="http://schemas.microsoft.com/office/drawing/2016/5/12/chartex" xmlns:cx7="http://schemas.microsoft.com/office/drawing/2016/5/13/chartex" xmlns:cx8="http://schemas.microsoft.com/office/drawing/2016/5/14/chartex" xmlns:mc="http://schemas.openxmlformats.org/markup-compatibility/2006" xmlns:aink="http://schemas.microsoft.com/office/drawing/2016/ink" xmlns:am3d="http://schemas.microsoft.com/office/drawing/2017/model3d" xmlns:o="urn:schemas-microsoft-com:office:office" xmlns:oel="http://schemas.microsoft.com/office/2019/extlst" xmlns:r="http://schemas.openxmlformats.org/officeDocument/2006/relationships" xmlns:m="http://schemas.openxmlformats.org/officeDocument/2006/math" xmlns:v="urn:schemas-microsoft-com:vml" xmlns:wp14="http://schemas.microsoft.com/office/word/2010/wordprocessingDrawing" xmlns:wp="http://schemas.openxmlformats.org/drawingml/2006/wordprocessingDrawing" xmlns:w10="urn:schemas-microsoft-com:office:word" xmlns:w="http://schemas.openxmlformats.org/wordprocessingml/2006/main" xmlns:w14="http://schemas.microsoft.com/office/word/2010/wordml" xmlns:w15="http://schemas.microsoft.com/office/word/2012/wordml" xmlns:w16cex="http://schemas.microsoft.com/office/word/2018/wordml/cex" xmlns:w16cid="http://schemas.microsoft.com/office/word/2016/wordml/cid" xmlns:w16="http://schemas.microsoft.com/office/word/2018/wordml" xmlns:w16sdtdh="http://schemas.microsoft.com/office/word/2020/wordml/sdtdatahash" xmlns:w16se="http://schemas.microsoft.com/office/word/2015/wordml/symex" xmlns:wpg="http://schemas.microsoft.com/office/word/2010/wordprocessingGroup" xmlns:wpi="http://schemas.microsoft.com/office/word/2010/wordprocessingInk" xmlns:wne="http://schemas.microsoft.com/office/word/2006/wordml" xmlns:wps="http://schemas.microsoft.com/office/word/2010/wordprocessingShape" mc:Ignorable="w14 w15 w16se w16cid w16 w16cex w16sdtdh wp14">
   <w:abstractNum w:abstractNumId="0" w15:restartNumberingAfterBreak="0">
     <w:nsid w:val="019A194E"/>
     <w:multiLevelType w:val="hybridMultilevel"/>
@@ -6142,40 +5776,40 @@
       </w:rPr>
     </w:lvl>
   </w:abstractNum>
-  <w:num w:numId="1">
+  <w:num w:numId="1" w16cid:durableId="538933794">
     <w:abstractNumId w:val="5"/>
   </w:num>
-  <w:num w:numId="2">
+  <w:num w:numId="2" w16cid:durableId="2021001014">
     <w:abstractNumId w:val="5"/>
   </w:num>
-  <w:num w:numId="3">
+  <w:num w:numId="3" w16cid:durableId="1604074652">
     <w:abstractNumId w:val="7"/>
   </w:num>
-  <w:num w:numId="4">
+  <w:num w:numId="4" w16cid:durableId="1132599083">
     <w:abstractNumId w:val="2"/>
   </w:num>
-  <w:num w:numId="5">
+  <w:num w:numId="5" w16cid:durableId="526069332">
     <w:abstractNumId w:val="8"/>
   </w:num>
-  <w:num w:numId="6">
+  <w:num w:numId="6" w16cid:durableId="1358238448">
     <w:abstractNumId w:val="9"/>
   </w:num>
-  <w:num w:numId="7">
+  <w:num w:numId="7" w16cid:durableId="1403484255">
     <w:abstractNumId w:val="3"/>
   </w:num>
-  <w:num w:numId="8">
+  <w:num w:numId="8" w16cid:durableId="1245334763">
     <w:abstractNumId w:val="6"/>
   </w:num>
-  <w:num w:numId="9">
+  <w:num w:numId="9" w16cid:durableId="1427768288">
     <w:abstractNumId w:val="1"/>
   </w:num>
-  <w:num w:numId="10">
+  <w:num w:numId="10" w16cid:durableId="501049623">
     <w:abstractNumId w:val="4"/>
   </w:num>
-  <w:num w:numId="11">
+  <w:num w:numId="11" w16cid:durableId="484394276">
     <w:abstractNumId w:val="5"/>
   </w:num>
-  <w:num w:numId="12">
+  <w:num w:numId="12" w16cid:durableId="1473326421">
     <w:abstractNumId w:val="0"/>
   </w:num>
   <w:numIdMacAtCleanup w:val="7"/>
@@ -7649,7 +7283,7 @@
 </file>
 
 <file path=word/glossary/document.xml><?xml version="1.0" encoding="utf-8"?>
-<w:glossaryDocument xmlns:wpc="http://schemas.microsoft.com/office/word/2010/wordprocessingCanvas" xmlns:cx="http://schemas.microsoft.com/office/drawing/2014/chartex" xmlns:cx1="http://schemas.microsoft.com/office/drawing/2015/9/8/chartex" xmlns:cx2="http://schemas.microsoft.com/office/drawing/2015/10/21/chartex" xmlns:cx3="http://schemas.microsoft.com/office/drawing/2016/5/9/chartex" xmlns:cx4="http://schemas.microsoft.com/office/drawing/2016/5/10/chartex" xmlns:cx5="http://schemas.microsoft.com/office/drawing/2016/5/11/chartex" xmlns:cx6="http://schemas.microsoft.com/office/drawing/2016/5/12/chartex" xmlns:cx7="http://schemas.microsoft.com/office/drawing/2016/5/13/chartex" xmlns:cx8="http://schemas.microsoft.com/office/drawing/2016/5/14/chartex" xmlns:mc="http://schemas.openxmlformats.org/markup-compatibility/2006" xmlns:aink="http://schemas.microsoft.com/office/drawing/2016/ink" xmlns:am3d="http://schemas.microsoft.com/office/drawing/2017/model3d" xmlns:o="urn:schemas-microsoft-com:office:office" xmlns:r="http://schemas.openxmlformats.org/officeDocument/2006/relationships" xmlns:m="http://schemas.openxmlformats.org/officeDocument/2006/math" xmlns:v="urn:schemas-microsoft-com:vml" xmlns:wp14="http://schemas.microsoft.com/office/word/2010/wordprocessingDrawing" xmlns:wp="http://schemas.openxmlformats.org/drawingml/2006/wordprocessingDrawing" xmlns:w10="urn:schemas-microsoft-com:office:word" xmlns:w="http://schemas.openxmlformats.org/wordprocessingml/2006/main" xmlns:w14="http://schemas.microsoft.com/office/word/2010/wordml" xmlns:w15="http://schemas.microsoft.com/office/word/2012/wordml" xmlns:w16cex="http://schemas.microsoft.com/office/word/2018/wordml/cex" xmlns:w16cid="http://schemas.microsoft.com/office/word/2016/wordml/cid" xmlns:w16="http://schemas.microsoft.com/office/word/2018/wordml" xmlns:w16sdtdh="http://schemas.microsoft.com/office/word/2020/wordml/sdtdatahash" xmlns:w16se="http://schemas.microsoft.com/office/word/2015/wordml/symex" xmlns:wpg="http://schemas.microsoft.com/office/word/2010/wordprocessingGroup" xmlns:wpi="http://schemas.microsoft.com/office/word/2010/wordprocessingInk" xmlns:wne="http://schemas.microsoft.com/office/word/2006/wordml" xmlns:wps="http://schemas.microsoft.com/office/word/2010/wordprocessingShape" mc:Ignorable="w14 w15 w16se w16cid w16 w16cex w16sdtdh wp14">
+<w:glossaryDocument xmlns:wpc="http://schemas.microsoft.com/office/word/2010/wordprocessingCanvas" xmlns:cx="http://schemas.microsoft.com/office/drawing/2014/chartex" xmlns:cx1="http://schemas.microsoft.com/office/drawing/2015/9/8/chartex" xmlns:cx2="http://schemas.microsoft.com/office/drawing/2015/10/21/chartex" xmlns:cx3="http://schemas.microsoft.com/office/drawing/2016/5/9/chartex" xmlns:cx4="http://schemas.microsoft.com/office/drawing/2016/5/10/chartex" xmlns:cx5="http://schemas.microsoft.com/office/drawing/2016/5/11/chartex" xmlns:cx6="http://schemas.microsoft.com/office/drawing/2016/5/12/chartex" xmlns:cx7="http://schemas.microsoft.com/office/drawing/2016/5/13/chartex" xmlns:cx8="http://schemas.microsoft.com/office/drawing/2016/5/14/chartex" xmlns:mc="http://schemas.openxmlformats.org/markup-compatibility/2006" xmlns:aink="http://schemas.microsoft.com/office/drawing/2016/ink" xmlns:am3d="http://schemas.microsoft.com/office/drawing/2017/model3d" xmlns:o="urn:schemas-microsoft-com:office:office" xmlns:oel="http://schemas.microsoft.com/office/2019/extlst" xmlns:r="http://schemas.openxmlformats.org/officeDocument/2006/relationships" xmlns:m="http://schemas.openxmlformats.org/officeDocument/2006/math" xmlns:v="urn:schemas-microsoft-com:vml" xmlns:wp14="http://schemas.microsoft.com/office/word/2010/wordprocessingDrawing" xmlns:wp="http://schemas.openxmlformats.org/drawingml/2006/wordprocessingDrawing" xmlns:w10="urn:schemas-microsoft-com:office:word" xmlns:w="http://schemas.openxmlformats.org/wordprocessingml/2006/main" xmlns:w14="http://schemas.microsoft.com/office/word/2010/wordml" xmlns:w15="http://schemas.microsoft.com/office/word/2012/wordml" xmlns:w16cex="http://schemas.microsoft.com/office/word/2018/wordml/cex" xmlns:w16cid="http://schemas.microsoft.com/office/word/2016/wordml/cid" xmlns:w16="http://schemas.microsoft.com/office/word/2018/wordml" xmlns:w16sdtdh="http://schemas.microsoft.com/office/word/2020/wordml/sdtdatahash" xmlns:w16se="http://schemas.microsoft.com/office/word/2015/wordml/symex" xmlns:wpg="http://schemas.microsoft.com/office/word/2010/wordprocessingGroup" xmlns:wpi="http://schemas.microsoft.com/office/word/2010/wordprocessingInk" xmlns:wne="http://schemas.microsoft.com/office/word/2006/wordml" xmlns:wps="http://schemas.microsoft.com/office/word/2010/wordprocessingShape" mc:Ignorable="w14 w15 w16se w16cid w16 w16cex w16sdtdh wp14">
   <w:docParts>
     <w:docPart>
       <w:docPartPr>
@@ -7716,7 +7350,6 @@
   </w:font>
   <w:font w:name="HelveticaNeueLT Com 45 Lt">
     <w:altName w:val="Arial"/>
-    <w:panose1 w:val="020B0403020202020204"/>
     <w:charset w:val="00"/>
     <w:family w:val="swiss"/>
     <w:pitch w:val="variable"/>
@@ -7731,7 +7364,6 @@
   </w:font>
   <w:font w:name="HelveticaNeueLT Com 65 Md">
     <w:altName w:val="Arial"/>
-    <w:panose1 w:val="020B0604020202020204"/>
     <w:charset w:val="00"/>
     <w:family w:val="swiss"/>
     <w:pitch w:val="variable"/>
@@ -7753,7 +7385,6 @@
   </w:font>
   <w:font w:name="HelveticaNeueLT Com 37 ThCn">
     <w:altName w:val="Arial"/>
-    <w:panose1 w:val="020B0406020202030204"/>
     <w:charset w:val="00"/>
     <w:family w:val="swiss"/>
     <w:pitch w:val="variable"/>
@@ -7761,7 +7392,6 @@
   </w:font>
   <w:font w:name="HelveticaNeueLT Com 67 MdCn">
     <w:altName w:val="Arial"/>
-    <w:panose1 w:val="020B0606030502030204"/>
     <w:charset w:val="00"/>
     <w:family w:val="swiss"/>
     <w:pitch w:val="variable"/>
@@ -7844,6 +7474,7 @@
     <w:rsid w:val="00B24F2D"/>
     <w:rsid w:val="00B30536"/>
     <w:rsid w:val="00BB7B41"/>
+    <w:rsid w:val="00BC603B"/>
     <w:rsid w:val="00C84D98"/>
     <w:rsid w:val="00CD0F6D"/>
     <w:rsid w:val="00CE5739"/>
@@ -7873,8 +7504,8 @@
   </m:mathPr>
   <w:themeFontLang w:val="nl-NL"/>
   <w:clrSchemeMapping w:bg1="light1" w:t1="dark1" w:bg2="light2" w:t2="dark2" w:accent1="accent1" w:accent2="accent2" w:accent3="accent3" w:accent4="accent4" w:accent5="accent5" w:accent6="accent6" w:hyperlink="hyperlink" w:followedHyperlink="followedHyperlink"/>
-  <w:decimalSymbol w:val=","/>
-  <w:listSeparator w:val=","/>
+  <w:decimalSymbol w:val="."/>
+  <w:listSeparator w:val=";"/>
 </w:settings>
 </file>
 

</xml_diff>